<commit_message>
2.8 - Update GerarLaudoPDF class
Foi feito um codigo que faz o teste de editar o documento word e editar certos paragrafos especificos com codinomes especificos -> ##1##,##2## e ##3##.
Além disso foi alterar o modelo de laudo main.
</commit_message>
<xml_diff>
--- a/data/modelo laudo.docx
+++ b/data/modelo laudo.docx
@@ -52,7 +52,7 @@
           <w:sz w:val="21"/>
           <w:szCs w:val="21"/>
         </w:rPr>
-        <w:t>XXXXXX</w:t>
+        <w:t>##1##</w:t>
       </w:r>
       <w:r>
         <w:rPr>
@@ -799,13 +799,27 @@
       </w:pPr>
       <w:r>
         <w:rPr>
-          <w:rFonts w:ascii="Segoe UI" w:hAnsi="Segoe UI" w:cs="Segoe UI"/>
-          <w:color w:val="242424"/>
+          <w:rFonts w:ascii="Arial" w:hAnsi="Arial" w:cs="Arial"/>
           <w:sz w:val="21"/>
           <w:szCs w:val="21"/>
-          <w:shd w:val="clear" w:color="auto" w:fill="FFFFFF"/>
-        </w:rPr>
-        <w:t>XXXXXX</w:t>
+        </w:rPr>
+        <w:t>##</w:t>
+      </w:r>
+      <w:r>
+        <w:rPr>
+          <w:rFonts w:ascii="Arial" w:hAnsi="Arial" w:cs="Arial"/>
+          <w:sz w:val="21"/>
+          <w:szCs w:val="21"/>
+        </w:rPr>
+        <w:t>2</w:t>
+      </w:r>
+      <w:r>
+        <w:rPr>
+          <w:rFonts w:ascii="Arial" w:hAnsi="Arial" w:cs="Arial"/>
+          <w:sz w:val="21"/>
+          <w:szCs w:val="21"/>
+        </w:rPr>
+        <w:t>##</w:t>
       </w:r>
     </w:p>
     <w:p>
@@ -826,7 +840,6 @@
     </w:p>
     <w:p>
       <w:pPr>
-        <w:spacing w:after="0"/>
         <w:jc w:val="both"/>
         <w:rPr>
           <w:rFonts w:ascii="Arial" w:hAnsi="Arial" w:cs="Arial"/>
@@ -837,7 +850,28 @@
         </w:rPr>
       </w:pPr>
       <w:r>
-        <w:t>XXXXXX</w:t>
+        <w:rPr>
+          <w:rFonts w:ascii="Arial" w:hAnsi="Arial" w:cs="Arial"/>
+          <w:sz w:val="21"/>
+          <w:szCs w:val="21"/>
+        </w:rPr>
+        <w:t>##</w:t>
+      </w:r>
+      <w:r>
+        <w:rPr>
+          <w:rFonts w:ascii="Arial" w:hAnsi="Arial" w:cs="Arial"/>
+          <w:sz w:val="21"/>
+          <w:szCs w:val="21"/>
+        </w:rPr>
+        <w:t>3</w:t>
+      </w:r>
+      <w:r>
+        <w:rPr>
+          <w:rFonts w:ascii="Arial" w:hAnsi="Arial" w:cs="Arial"/>
+          <w:sz w:val="21"/>
+          <w:szCs w:val="21"/>
+        </w:rPr>
+        <w:t>##</w:t>
       </w:r>
     </w:p>
     <w:sectPr>
@@ -2030,6 +2064,7 @@
     <w:lsdException w:name="HTML Sample" w:semiHidden="1" w:unhideWhenUsed="1"/>
     <w:lsdException w:name="HTML Typewriter" w:semiHidden="1" w:unhideWhenUsed="1"/>
     <w:lsdException w:name="HTML Variable" w:semiHidden="1" w:unhideWhenUsed="1"/>
+    <w:lsdException w:name="Normal Table" w:semiHidden="1" w:unhideWhenUsed="1"/>
     <w:lsdException w:name="annotation subject" w:semiHidden="1" w:unhideWhenUsed="1"/>
     <w:lsdException w:name="No List" w:semiHidden="1" w:unhideWhenUsed="1"/>
     <w:lsdException w:name="Outline List 1" w:semiHidden="1" w:unhideWhenUsed="1"/>
@@ -2072,8 +2107,11 @@
     <w:lsdException w:name="Table Contemporary" w:semiHidden="1" w:unhideWhenUsed="1"/>
     <w:lsdException w:name="Table Elegant" w:semiHidden="1" w:unhideWhenUsed="1"/>
     <w:lsdException w:name="Table Professional" w:semiHidden="1" w:unhideWhenUsed="1"/>
+    <w:lsdException w:name="Table Subtle 1" w:semiHidden="1" w:unhideWhenUsed="1"/>
     <w:lsdException w:name="Table Subtle 2" w:semiHidden="1" w:unhideWhenUsed="1"/>
     <w:lsdException w:name="Table Web 1" w:semiHidden="1" w:unhideWhenUsed="1"/>
+    <w:lsdException w:name="Table Web 2" w:semiHidden="1" w:unhideWhenUsed="1"/>
+    <w:lsdException w:name="Table Web 3" w:semiHidden="1" w:unhideWhenUsed="1"/>
     <w:lsdException w:name="Balloon Text" w:semiHidden="1" w:unhideWhenUsed="1"/>
     <w:lsdException w:name="Table Grid" w:uiPriority="39"/>
     <w:lsdException w:name="Table Theme" w:semiHidden="1" w:unhideWhenUsed="1"/>
@@ -2301,11 +2339,11 @@
   <w:style w:type="paragraph" w:default="1" w:styleId="Normal">
     <w:name w:val="Normal"/>
     <w:qFormat/>
+    <w:rsid w:val="00D47C75"/>
   </w:style>
   <w:style w:type="character" w:default="1" w:styleId="Fontepargpadro">
     <w:name w:val="Default Paragraph Font"/>
     <w:uiPriority w:val="1"/>
-    <w:semiHidden/>
     <w:unhideWhenUsed/>
   </w:style>
   <w:style w:type="table" w:default="1" w:styleId="Tabelanormal">

</xml_diff>

<commit_message>
2.8 - Update general
</commit_message>
<xml_diff>
--- a/data/modelo laudo.docx
+++ b/data/modelo laudo.docx
@@ -52,7 +52,7 @@
           <w:sz w:val="21"/>
           <w:szCs w:val="21"/>
         </w:rPr>
-        <w:t>##1##</w:t>
+        <w:t>##</w:t>
       </w:r>
       <w:r>
         <w:rPr>
@@ -60,23 +60,7 @@
           <w:sz w:val="21"/>
           <w:szCs w:val="21"/>
         </w:rPr>
-        <w:tab/>
-      </w:r>
-      <w:r>
-        <w:rPr>
-          <w:rFonts w:ascii="Arial" w:hAnsi="Arial" w:cs="Arial"/>
-          <w:sz w:val="21"/>
-          <w:szCs w:val="21"/>
-        </w:rPr>
-        <w:tab/>
-      </w:r>
-      <w:r>
-        <w:rPr>
-          <w:rFonts w:ascii="Arial" w:hAnsi="Arial" w:cs="Arial"/>
-          <w:sz w:val="21"/>
-          <w:szCs w:val="21"/>
-        </w:rPr>
-        <w:tab/>
+        <w:t>1##</w:t>
       </w:r>
     </w:p>
     <w:p>
@@ -454,6 +438,7 @@
                 <w:b/>
               </w:rPr>
             </w:pPr>
+            <w:proofErr w:type="spellStart"/>
             <w:r>
               <w:rPr>
                 <w:b/>
@@ -464,7 +449,14 @@
               <w:rPr>
                 <w:b/>
               </w:rPr>
-              <w:t>name:</w:t>
+              <w:t>name</w:t>
+            </w:r>
+            <w:proofErr w:type="spellEnd"/>
+            <w:r>
+              <w:rPr>
+                <w:b/>
+              </w:rPr>
+              <w:t>:</w:t>
             </w:r>
           </w:p>
         </w:tc>
@@ -675,11 +667,19 @@
                 <w:b/>
               </w:rPr>
             </w:pPr>
-            <w:r>
-              <w:rPr>
-                <w:b/>
-              </w:rPr>
-              <w:t xml:space="preserve">Storage </w:t>
+            <w:proofErr w:type="spellStart"/>
+            <w:r>
+              <w:rPr>
+                <w:b/>
+              </w:rPr>
+              <w:t>Storage</w:t>
+            </w:r>
+            <w:proofErr w:type="spellEnd"/>
+            <w:r>
+              <w:rPr>
+                <w:b/>
+              </w:rPr>
+              <w:t xml:space="preserve"> </w:t>
             </w:r>
             <w:r>
               <w:rPr>
@@ -724,11 +724,19 @@
                 <w:b/>
               </w:rPr>
             </w:pPr>
-            <w:r>
-              <w:rPr>
-                <w:b/>
-              </w:rPr>
-              <w:t xml:space="preserve">Memory </w:t>
+            <w:proofErr w:type="spellStart"/>
+            <w:r>
+              <w:rPr>
+                <w:b/>
+              </w:rPr>
+              <w:t>Memory</w:t>
+            </w:r>
+            <w:proofErr w:type="spellEnd"/>
+            <w:r>
+              <w:rPr>
+                <w:b/>
+              </w:rPr>
+              <w:t xml:space="preserve"> </w:t>
             </w:r>
             <w:r>
               <w:rPr>
@@ -803,23 +811,7 @@
           <w:sz w:val="21"/>
           <w:szCs w:val="21"/>
         </w:rPr>
-        <w:t>##</w:t>
-      </w:r>
-      <w:r>
-        <w:rPr>
-          <w:rFonts w:ascii="Arial" w:hAnsi="Arial" w:cs="Arial"/>
-          <w:sz w:val="21"/>
-          <w:szCs w:val="21"/>
-        </w:rPr>
-        <w:t>2</w:t>
-      </w:r>
-      <w:r>
-        <w:rPr>
-          <w:rFonts w:ascii="Arial" w:hAnsi="Arial" w:cs="Arial"/>
-          <w:sz w:val="21"/>
-          <w:szCs w:val="21"/>
-        </w:rPr>
-        <w:t>##</w:t>
+        <w:t>##2##</w:t>
       </w:r>
     </w:p>
     <w:p>
@@ -855,23 +847,7 @@
           <w:sz w:val="21"/>
           <w:szCs w:val="21"/>
         </w:rPr>
-        <w:t>##</w:t>
-      </w:r>
-      <w:r>
-        <w:rPr>
-          <w:rFonts w:ascii="Arial" w:hAnsi="Arial" w:cs="Arial"/>
-          <w:sz w:val="21"/>
-          <w:szCs w:val="21"/>
-        </w:rPr>
-        <w:t>3</w:t>
-      </w:r>
-      <w:r>
-        <w:rPr>
-          <w:rFonts w:ascii="Arial" w:hAnsi="Arial" w:cs="Arial"/>
-          <w:sz w:val="21"/>
-          <w:szCs w:val="21"/>
-        </w:rPr>
-        <w:t>##</w:t>
+        <w:t>##3##</w:t>
       </w:r>
     </w:p>
     <w:sectPr>
@@ -2344,6 +2320,7 @@
   <w:style w:type="character" w:default="1" w:styleId="Fontepargpadro">
     <w:name w:val="Default Paragraph Font"/>
     <w:uiPriority w:val="1"/>
+    <w:semiHidden/>
     <w:unhideWhenUsed/>
   </w:style>
   <w:style w:type="table" w:default="1" w:styleId="Tabelanormal">

</xml_diff>

<commit_message>
2.8.2 - Update General
</commit_message>
<xml_diff>
--- a/data/modelo laudo.docx
+++ b/data/modelo laudo.docx
@@ -52,7 +52,23 @@
           <w:sz w:val="21"/>
           <w:szCs w:val="21"/>
         </w:rPr>
-        <w:t>[[1]]</w:t>
+        <w:t>${</w:t>
+      </w:r>
+      <w:r>
+        <w:rPr>
+          <w:rFonts w:ascii="Arial" w:hAnsi="Arial" w:cs="Arial"/>
+          <w:sz w:val="21"/>
+          <w:szCs w:val="21"/>
+        </w:rPr>
+        <w:t>laudo</w:t>
+      </w:r>
+      <w:r>
+        <w:rPr>
+          <w:rFonts w:ascii="Arial" w:hAnsi="Arial" w:cs="Arial"/>
+          <w:sz w:val="21"/>
+          <w:szCs w:val="21"/>
+        </w:rPr>
+        <w:t>}</w:t>
       </w:r>
     </w:p>
     <w:p>
@@ -803,7 +819,7 @@
           <w:sz w:val="21"/>
           <w:szCs w:val="21"/>
         </w:rPr>
-        <w:t>[[</w:t>
+        <w:t>${</w:t>
       </w:r>
       <w:r>
         <w:rPr>
@@ -811,7 +827,7 @@
           <w:sz w:val="21"/>
           <w:szCs w:val="21"/>
         </w:rPr>
-        <w:t>2</w:t>
+        <w:t>analise</w:t>
       </w:r>
       <w:r>
         <w:rPr>
@@ -819,7 +835,7 @@
           <w:sz w:val="21"/>
           <w:szCs w:val="21"/>
         </w:rPr>
-        <w:t>]]</w:t>
+        <w:t>}</w:t>
       </w:r>
     </w:p>
     <w:p>
@@ -855,31 +871,25 @@
           <w:sz w:val="21"/>
           <w:szCs w:val="21"/>
         </w:rPr>
-        <w:t>[[</w:t>
+        <w:t>${</w:t>
       </w:r>
+      <w:proofErr w:type="spellStart"/>
       <w:r>
         <w:rPr>
           <w:rFonts w:ascii="Arial" w:hAnsi="Arial" w:cs="Arial"/>
           <w:sz w:val="21"/>
           <w:szCs w:val="21"/>
         </w:rPr>
-        <w:t>3</w:t>
+        <w:t>consideracoesTecnicas</w:t>
       </w:r>
+      <w:proofErr w:type="spellEnd"/>
       <w:r>
         <w:rPr>
           <w:rFonts w:ascii="Arial" w:hAnsi="Arial" w:cs="Arial"/>
           <w:sz w:val="21"/>
           <w:szCs w:val="21"/>
         </w:rPr>
-        <w:t>]</w:t>
-      </w:r>
-      <w:r>
-        <w:rPr>
-          <w:rFonts w:ascii="Arial" w:hAnsi="Arial" w:cs="Arial"/>
-          <w:sz w:val="21"/>
-          <w:szCs w:val="21"/>
-        </w:rPr>
-        <w:t>]</w:t>
+        <w:t>}</w:t>
       </w:r>
     </w:p>
     <w:sectPr>

</xml_diff>

<commit_message>
2.8.3 - General update - PlaceHolders-Keywords
</commit_message>
<xml_diff>
--- a/data/modelo laudo.docx
+++ b/data/modelo laudo.docx
@@ -78,14 +78,6 @@
           <w:b/>
         </w:rPr>
       </w:pPr>
-    </w:p>
-    <w:p>
-      <w:pPr>
-        <w:spacing w:after="0"/>
-        <w:rPr>
-          <w:b/>
-        </w:rPr>
-      </w:pPr>
       <w:r>
         <w:rPr>
           <w:b/>
@@ -446,7 +438,6 @@
                 <w:b/>
               </w:rPr>
             </w:pPr>
-            <w:proofErr w:type="spellStart"/>
             <w:r>
               <w:rPr>
                 <w:b/>
@@ -457,14 +448,7 @@
               <w:rPr>
                 <w:b/>
               </w:rPr>
-              <w:t>name</w:t>
-            </w:r>
-            <w:proofErr w:type="spellEnd"/>
-            <w:r>
-              <w:rPr>
-                <w:b/>
-              </w:rPr>
-              <w:t>:</w:t>
+              <w:t>name:</w:t>
             </w:r>
           </w:p>
         </w:tc>
@@ -675,19 +659,11 @@
                 <w:b/>
               </w:rPr>
             </w:pPr>
-            <w:proofErr w:type="spellStart"/>
-            <w:r>
-              <w:rPr>
-                <w:b/>
-              </w:rPr>
-              <w:t>Storage</w:t>
-            </w:r>
-            <w:proofErr w:type="spellEnd"/>
-            <w:r>
-              <w:rPr>
-                <w:b/>
-              </w:rPr>
-              <w:t xml:space="preserve"> </w:t>
+            <w:r>
+              <w:rPr>
+                <w:b/>
+              </w:rPr>
+              <w:t xml:space="preserve">Storage </w:t>
             </w:r>
             <w:r>
               <w:rPr>
@@ -732,19 +708,11 @@
                 <w:b/>
               </w:rPr>
             </w:pPr>
-            <w:proofErr w:type="spellStart"/>
-            <w:r>
-              <w:rPr>
-                <w:b/>
-              </w:rPr>
-              <w:t>Memory</w:t>
-            </w:r>
-            <w:proofErr w:type="spellEnd"/>
-            <w:r>
-              <w:rPr>
-                <w:b/>
-              </w:rPr>
-              <w:t xml:space="preserve"> </w:t>
+            <w:r>
+              <w:rPr>
+                <w:b/>
+              </w:rPr>
+              <w:t xml:space="preserve">Memory </w:t>
             </w:r>
             <w:r>
               <w:rPr>
@@ -873,7 +841,6 @@
         </w:rPr>
         <w:t>${</w:t>
       </w:r>
-      <w:proofErr w:type="spellStart"/>
       <w:r>
         <w:rPr>
           <w:rFonts w:ascii="Arial" w:hAnsi="Arial" w:cs="Arial"/>
@@ -882,7 +849,6 @@
         </w:rPr>
         <w:t>consideracoesTecnicas</w:t>
       </w:r>
-      <w:proofErr w:type="spellEnd"/>
       <w:r>
         <w:rPr>
           <w:rFonts w:ascii="Arial" w:hAnsi="Arial" w:cs="Arial"/>

</xml_diff>

<commit_message>
2.8.5 - General Update
</commit_message>
<xml_diff>
--- a/data/modelo laudo.docx
+++ b/data/modelo laudo.docx
@@ -46,30 +46,87 @@
         </w:rPr>
         <w:t xml:space="preserve">Laudo: </w:t>
       </w:r>
-      <w:r>
-        <w:rPr>
-          <w:rFonts w:ascii="Arial" w:hAnsi="Arial" w:cs="Arial"/>
-          <w:sz w:val="21"/>
-          <w:szCs w:val="21"/>
-        </w:rPr>
-        <w:t>${</w:t>
-      </w:r>
-      <w:r>
-        <w:rPr>
-          <w:rFonts w:ascii="Arial" w:hAnsi="Arial" w:cs="Arial"/>
-          <w:sz w:val="21"/>
-          <w:szCs w:val="21"/>
-        </w:rPr>
-        <w:t>laudo</w:t>
-      </w:r>
-      <w:r>
-        <w:rPr>
-          <w:rFonts w:ascii="Arial" w:hAnsi="Arial" w:cs="Arial"/>
-          <w:sz w:val="21"/>
-          <w:szCs w:val="21"/>
-        </w:rPr>
-        <w:t>}</w:t>
-      </w:r>
+      <w:sdt>
+        <w:sdtPr>
+          <w:rPr>
+            <w:b/>
+          </w:rPr>
+          <w:id w:val="12350278"/>
+          <w:placeholder>
+            <w:docPart w:val="DefaultPlaceholder_-1854013440"/>
+          </w:placeholder>
+          <w:group/>
+        </w:sdtPr>
+        <w:sdtEndPr>
+          <w:rPr>
+            <w:rFonts w:ascii="Arial" w:hAnsi="Arial" w:cs="Arial"/>
+            <w:b w:val="0"/>
+            <w:sz w:val="21"/>
+            <w:szCs w:val="21"/>
+          </w:rPr>
+        </w:sdtEndPr>
+        <w:sdtContent>
+          <w:r>
+            <w:rPr>
+              <w:rFonts w:ascii="Arial" w:hAnsi="Arial" w:cs="Arial"/>
+              <w:sz w:val="21"/>
+              <w:szCs w:val="21"/>
+            </w:rPr>
+            <w:fldChar w:fldCharType="begin">
+              <w:ffData>
+                <w:name w:val="Texto1"/>
+                <w:enabled/>
+                <w:calcOnExit w:val="0"/>
+                <w:textInput>
+                  <w:default w:val="${laudo}"/>
+                </w:textInput>
+              </w:ffData>
+            </w:fldChar>
+          </w:r>
+          <w:bookmarkStart w:id="0" w:name="Texto1"/>
+          <w:r>
+            <w:rPr>
+              <w:rFonts w:ascii="Arial" w:hAnsi="Arial" w:cs="Arial"/>
+              <w:sz w:val="21"/>
+              <w:szCs w:val="21"/>
+            </w:rPr>
+            <w:instrText xml:space="preserve"> FORMTEXT </w:instrText>
+          </w:r>
+          <w:r>
+            <w:rPr>
+              <w:rFonts w:ascii="Arial" w:hAnsi="Arial" w:cs="Arial"/>
+              <w:sz w:val="21"/>
+              <w:szCs w:val="21"/>
+            </w:rPr>
+          </w:r>
+          <w:r>
+            <w:rPr>
+              <w:rFonts w:ascii="Arial" w:hAnsi="Arial" w:cs="Arial"/>
+              <w:sz w:val="21"/>
+              <w:szCs w:val="21"/>
+            </w:rPr>
+            <w:fldChar w:fldCharType="separate"/>
+          </w:r>
+          <w:r>
+            <w:rPr>
+              <w:rFonts w:ascii="Arial" w:hAnsi="Arial" w:cs="Arial"/>
+              <w:noProof/>
+              <w:sz w:val="21"/>
+              <w:szCs w:val="21"/>
+            </w:rPr>
+            <w:t>${laudo}</w:t>
+          </w:r>
+          <w:r>
+            <w:rPr>
+              <w:rFonts w:ascii="Arial" w:hAnsi="Arial" w:cs="Arial"/>
+              <w:sz w:val="21"/>
+              <w:szCs w:val="21"/>
+            </w:rPr>
+            <w:fldChar w:fldCharType="end"/>
+          </w:r>
+          <w:bookmarkEnd w:id="0"/>
+        </w:sdtContent>
+      </w:sdt>
     </w:p>
     <w:p>
       <w:pPr>
@@ -438,6 +495,7 @@
                 <w:b/>
               </w:rPr>
             </w:pPr>
+            <w:proofErr w:type="spellStart"/>
             <w:r>
               <w:rPr>
                 <w:b/>
@@ -448,72 +506,9 @@
               <w:rPr>
                 <w:b/>
               </w:rPr>
-              <w:t>name:</w:t>
+              <w:t>name</w:t>
             </w:r>
-          </w:p>
-        </w:tc>
-        <w:tc>
-          <w:tcPr>
-            <w:tcW w:w="3679" w:type="dxa"/>
-            <w:vAlign w:val="center"/>
-          </w:tcPr>
-          <w:p/>
-        </w:tc>
-      </w:tr>
-      <w:tr>
-        <w:tc>
-          <w:tcPr>
-            <w:tcW w:w="1980" w:type="dxa"/>
-          </w:tcPr>
-          <w:p>
-            <w:pPr>
-              <w:rPr>
-                <w:b/>
-              </w:rPr>
-            </w:pPr>
-            <w:r>
-              <w:rPr>
-                <w:b/>
-              </w:rPr>
-              <w:t>Fabricante</w:t>
-            </w:r>
-            <w:r>
-              <w:rPr>
-                <w:b/>
-              </w:rPr>
-              <w:t>:</w:t>
-            </w:r>
-          </w:p>
-        </w:tc>
-        <w:tc>
-          <w:tcPr>
-            <w:tcW w:w="1276" w:type="dxa"/>
-            <w:vAlign w:val="center"/>
-          </w:tcPr>
-          <w:p/>
-        </w:tc>
-        <w:tc>
-          <w:tcPr>
-            <w:tcW w:w="1559" w:type="dxa"/>
-          </w:tcPr>
-          <w:p>
-            <w:pPr>
-              <w:rPr>
-                <w:b/>
-              </w:rPr>
-            </w:pPr>
-            <w:r>
-              <w:rPr>
-                <w:b/>
-              </w:rPr>
-              <w:t>Model</w:t>
-            </w:r>
-            <w:r>
-              <w:rPr>
-                <w:b/>
-              </w:rPr>
-              <w:t>o</w:t>
-            </w:r>
+            <w:proofErr w:type="spellEnd"/>
             <w:r>
               <w:rPr>
                 <w:b/>
@@ -545,6 +540,76 @@
               <w:rPr>
                 <w:b/>
               </w:rPr>
+              <w:t>Fabricante</w:t>
+            </w:r>
+            <w:r>
+              <w:rPr>
+                <w:b/>
+              </w:rPr>
+              <w:t>:</w:t>
+            </w:r>
+          </w:p>
+        </w:tc>
+        <w:tc>
+          <w:tcPr>
+            <w:tcW w:w="1276" w:type="dxa"/>
+            <w:vAlign w:val="center"/>
+          </w:tcPr>
+          <w:p/>
+        </w:tc>
+        <w:tc>
+          <w:tcPr>
+            <w:tcW w:w="1559" w:type="dxa"/>
+          </w:tcPr>
+          <w:p>
+            <w:pPr>
+              <w:rPr>
+                <w:b/>
+              </w:rPr>
+            </w:pPr>
+            <w:r>
+              <w:rPr>
+                <w:b/>
+              </w:rPr>
+              <w:t>Model</w:t>
+            </w:r>
+            <w:r>
+              <w:rPr>
+                <w:b/>
+              </w:rPr>
+              <w:t>o</w:t>
+            </w:r>
+            <w:r>
+              <w:rPr>
+                <w:b/>
+              </w:rPr>
+              <w:t>:</w:t>
+            </w:r>
+          </w:p>
+        </w:tc>
+        <w:tc>
+          <w:tcPr>
+            <w:tcW w:w="3679" w:type="dxa"/>
+            <w:vAlign w:val="center"/>
+          </w:tcPr>
+          <w:p/>
+        </w:tc>
+      </w:tr>
+      <w:tr>
+        <w:tc>
+          <w:tcPr>
+            <w:tcW w:w="1980" w:type="dxa"/>
+          </w:tcPr>
+          <w:p>
+            <w:pPr>
+              <w:rPr>
+                <w:b/>
+              </w:rPr>
+            </w:pPr>
+            <w:r>
+              <w:rPr>
+                <w:b/>
+              </w:rPr>
               <w:t>Service TAG:</w:t>
             </w:r>
           </w:p>
@@ -659,11 +724,19 @@
                 <w:b/>
               </w:rPr>
             </w:pPr>
+            <w:proofErr w:type="spellStart"/>
             <w:r>
               <w:rPr>
                 <w:b/>
               </w:rPr>
-              <w:t xml:space="preserve">Storage </w:t>
+              <w:t>Storage</w:t>
+            </w:r>
+            <w:proofErr w:type="spellEnd"/>
+            <w:r>
+              <w:rPr>
+                <w:b/>
+              </w:rPr>
+              <w:t xml:space="preserve"> </w:t>
             </w:r>
             <w:r>
               <w:rPr>
@@ -708,11 +781,19 @@
                 <w:b/>
               </w:rPr>
             </w:pPr>
+            <w:proofErr w:type="spellStart"/>
             <w:r>
               <w:rPr>
                 <w:b/>
               </w:rPr>
-              <w:t xml:space="preserve">Memory </w:t>
+              <w:t>Memory</w:t>
+            </w:r>
+            <w:proofErr w:type="spellEnd"/>
+            <w:r>
+              <w:rPr>
+                <w:b/>
+              </w:rPr>
+              <w:t xml:space="preserve"> </w:t>
             </w:r>
             <w:r>
               <w:rPr>
@@ -787,7 +868,25 @@
           <w:sz w:val="21"/>
           <w:szCs w:val="21"/>
         </w:rPr>
-        <w:t>${</w:t>
+        <w:fldChar w:fldCharType="begin">
+          <w:ffData>
+            <w:name w:val="Texto2"/>
+            <w:enabled/>
+            <w:calcOnExit w:val="0"/>
+            <w:textInput>
+              <w:default w:val="${analise}"/>
+            </w:textInput>
+          </w:ffData>
+        </w:fldChar>
+      </w:r>
+      <w:bookmarkStart w:id="1" w:name="Texto2"/>
+      <w:r>
+        <w:rPr>
+          <w:rFonts w:ascii="Arial" w:hAnsi="Arial" w:cs="Arial"/>
+          <w:sz w:val="21"/>
+          <w:szCs w:val="21"/>
+        </w:rPr>
+        <w:instrText xml:space="preserve"> FORMTEXT </w:instrText>
       </w:r>
       <w:r>
         <w:rPr>
@@ -795,7 +894,6 @@
           <w:sz w:val="21"/>
           <w:szCs w:val="21"/>
         </w:rPr>
-        <w:t>analise</w:t>
       </w:r>
       <w:r>
         <w:rPr>
@@ -803,8 +901,26 @@
           <w:sz w:val="21"/>
           <w:szCs w:val="21"/>
         </w:rPr>
-        <w:t>}</w:t>
+        <w:fldChar w:fldCharType="separate"/>
       </w:r>
+      <w:r>
+        <w:rPr>
+          <w:rFonts w:ascii="Arial" w:hAnsi="Arial" w:cs="Arial"/>
+          <w:noProof/>
+          <w:sz w:val="21"/>
+          <w:szCs w:val="21"/>
+        </w:rPr>
+        <w:t>${analise}</w:t>
+      </w:r>
+      <w:r>
+        <w:rPr>
+          <w:rFonts w:ascii="Arial" w:hAnsi="Arial" w:cs="Arial"/>
+          <w:sz w:val="21"/>
+          <w:szCs w:val="21"/>
+        </w:rPr>
+        <w:fldChar w:fldCharType="end"/>
+      </w:r>
+      <w:bookmarkEnd w:id="1"/>
     </w:p>
     <w:p>
       <w:pPr>
@@ -839,7 +955,25 @@
           <w:sz w:val="21"/>
           <w:szCs w:val="21"/>
         </w:rPr>
-        <w:t>${</w:t>
+        <w:fldChar w:fldCharType="begin">
+          <w:ffData>
+            <w:name w:val="Texto3"/>
+            <w:enabled/>
+            <w:calcOnExit w:val="0"/>
+            <w:textInput>
+              <w:default w:val="${consideracoesTecnicas}"/>
+            </w:textInput>
+          </w:ffData>
+        </w:fldChar>
+      </w:r>
+      <w:bookmarkStart w:id="2" w:name="Texto3"/>
+      <w:r>
+        <w:rPr>
+          <w:rFonts w:ascii="Arial" w:hAnsi="Arial" w:cs="Arial"/>
+          <w:sz w:val="21"/>
+          <w:szCs w:val="21"/>
+        </w:rPr>
+        <w:instrText xml:space="preserve"> FORMTEXT </w:instrText>
       </w:r>
       <w:r>
         <w:rPr>
@@ -847,7 +981,6 @@
           <w:sz w:val="21"/>
           <w:szCs w:val="21"/>
         </w:rPr>
-        <w:t>consideracoesTecnicas</w:t>
       </w:r>
       <w:r>
         <w:rPr>
@@ -855,8 +988,26 @@
           <w:sz w:val="21"/>
           <w:szCs w:val="21"/>
         </w:rPr>
-        <w:t>}</w:t>
+        <w:fldChar w:fldCharType="separate"/>
       </w:r>
+      <w:r>
+        <w:rPr>
+          <w:rFonts w:ascii="Arial" w:hAnsi="Arial" w:cs="Arial"/>
+          <w:noProof/>
+          <w:sz w:val="21"/>
+          <w:szCs w:val="21"/>
+        </w:rPr>
+        <w:t>${consideracoesTecnicas}</w:t>
+      </w:r>
+      <w:r>
+        <w:rPr>
+          <w:rFonts w:ascii="Arial" w:hAnsi="Arial" w:cs="Arial"/>
+          <w:sz w:val="21"/>
+          <w:szCs w:val="21"/>
+        </w:rPr>
+        <w:fldChar w:fldCharType="end"/>
+      </w:r>
+      <w:bookmarkEnd w:id="2"/>
     </w:p>
     <w:sectPr>
       <w:headerReference w:type="default" r:id="rId7"/>
@@ -2492,7 +2643,630 @@
       <w:szCs w:val="22"/>
     </w:rPr>
   </w:style>
+  <w:style w:type="character" w:styleId="TextodoEspaoReservado">
+    <w:name w:val="Placeholder Text"/>
+    <w:basedOn w:val="Fontepargpadro"/>
+    <w:uiPriority w:val="99"/>
+    <w:semiHidden/>
+    <w:rsid w:val="00C10B04"/>
+    <w:rPr>
+      <w:color w:val="808080"/>
+    </w:rPr>
+  </w:style>
 </w:styles>
+</file>
+
+<file path=word/glossary/document.xml><?xml version="1.0" encoding="utf-8"?>
+<w:glossaryDocument xmlns:wpc="http://schemas.microsoft.com/office/word/2010/wordprocessingCanvas" xmlns:cx="http://schemas.microsoft.com/office/drawing/2014/chartex" xmlns:cx1="http://schemas.microsoft.com/office/drawing/2015/9/8/chartex" xmlns:cx2="http://schemas.microsoft.com/office/drawing/2015/10/21/chartex" xmlns:cx3="http://schemas.microsoft.com/office/drawing/2016/5/9/chartex" xmlns:cx4="http://schemas.microsoft.com/office/drawing/2016/5/10/chartex" xmlns:cx5="http://schemas.microsoft.com/office/drawing/2016/5/11/chartex" xmlns:cx6="http://schemas.microsoft.com/office/drawing/2016/5/12/chartex" xmlns:cx7="http://schemas.microsoft.com/office/drawing/2016/5/13/chartex" xmlns:cx8="http://schemas.microsoft.com/office/drawing/2016/5/14/chartex" xmlns:mc="http://schemas.openxmlformats.org/markup-compatibility/2006" xmlns:aink="http://schemas.microsoft.com/office/drawing/2016/ink" xmlns:am3d="http://schemas.microsoft.com/office/drawing/2017/model3d" xmlns:o="urn:schemas-microsoft-com:office:office" xmlns:oel="http://schemas.microsoft.com/office/2019/extlst" xmlns:r="http://schemas.openxmlformats.org/officeDocument/2006/relationships" xmlns:m="http://schemas.openxmlformats.org/officeDocument/2006/math" xmlns:v="urn:schemas-microsoft-com:vml" xmlns:wp14="http://schemas.microsoft.com/office/word/2010/wordprocessingDrawing" xmlns:wp="http://schemas.openxmlformats.org/drawingml/2006/wordprocessingDrawing" xmlns:w10="urn:schemas-microsoft-com:office:word" xmlns:w="http://schemas.openxmlformats.org/wordprocessingml/2006/main" xmlns:w14="http://schemas.microsoft.com/office/word/2010/wordml" xmlns:w15="http://schemas.microsoft.com/office/word/2012/wordml" xmlns:w16cex="http://schemas.microsoft.com/office/word/2018/wordml/cex" xmlns:w16cid="http://schemas.microsoft.com/office/word/2016/wordml/cid" xmlns:w16="http://schemas.microsoft.com/office/word/2018/wordml" xmlns:w16sdtdh="http://schemas.microsoft.com/office/word/2020/wordml/sdtdatahash" xmlns:w16se="http://schemas.microsoft.com/office/word/2015/wordml/symex" xmlns:wpg="http://schemas.microsoft.com/office/word/2010/wordprocessingGroup" xmlns:wpi="http://schemas.microsoft.com/office/word/2010/wordprocessingInk" xmlns:wne="http://schemas.microsoft.com/office/word/2006/wordml" xmlns:wps="http://schemas.microsoft.com/office/word/2010/wordprocessingShape" mc:Ignorable="w14 w15 w16se w16cid w16 w16cex w16sdtdh wp14">
+  <w:docParts>
+    <w:docPart>
+      <w:docPartPr>
+        <w:name w:val="DefaultPlaceholder_-1854013440"/>
+        <w:category>
+          <w:name w:val="Geral"/>
+          <w:gallery w:val="placeholder"/>
+        </w:category>
+        <w:types>
+          <w:type w:val="bbPlcHdr"/>
+        </w:types>
+        <w:behaviors>
+          <w:behavior w:val="content"/>
+        </w:behaviors>
+        <w:guid w:val="{E67B0987-92E1-46A9-99FB-AB230268D4C3}"/>
+      </w:docPartPr>
+      <w:docPartBody>
+        <w:p>
+          <w:r>
+            <w:rPr>
+              <w:rStyle w:val="TextodoEspaoReservado"/>
+            </w:rPr>
+            <w:t>Clique ou toque aqui para inserir o texto.</w:t>
+          </w:r>
+        </w:p>
+      </w:docPartBody>
+    </w:docPart>
+  </w:docParts>
+</w:glossaryDocument>
+</file>
+
+<file path=word/glossary/fontTable.xml><?xml version="1.0" encoding="utf-8"?>
+<w:fonts xmlns:mc="http://schemas.openxmlformats.org/markup-compatibility/2006" xmlns:r="http://schemas.openxmlformats.org/officeDocument/2006/relationships" xmlns:w="http://schemas.openxmlformats.org/wordprocessingml/2006/main" xmlns:w14="http://schemas.microsoft.com/office/word/2010/wordml" xmlns:w15="http://schemas.microsoft.com/office/word/2012/wordml" xmlns:w16cex="http://schemas.microsoft.com/office/word/2018/wordml/cex" xmlns:w16cid="http://schemas.microsoft.com/office/word/2016/wordml/cid" xmlns:w16="http://schemas.microsoft.com/office/word/2018/wordml" xmlns:w16sdtdh="http://schemas.microsoft.com/office/word/2020/wordml/sdtdatahash" xmlns:w16se="http://schemas.microsoft.com/office/word/2015/wordml/symex" mc:Ignorable="w14 w15 w16se w16cid w16 w16cex w16sdtdh">
+  <w:font w:name="Symbol">
+    <w:panose1 w:val="05050102010706020507"/>
+    <w:charset w:val="02"/>
+    <w:family w:val="roman"/>
+    <w:pitch w:val="variable"/>
+    <w:sig w:usb0="00000000" w:usb1="10000000" w:usb2="00000000" w:usb3="00000000" w:csb0="80000000" w:csb1="00000000"/>
+  </w:font>
+  <w:font w:name="Times New Roman">
+    <w:panose1 w:val="02020603050405020304"/>
+    <w:charset w:val="00"/>
+    <w:family w:val="roman"/>
+    <w:pitch w:val="variable"/>
+    <w:sig w:usb0="E0002EFF" w:usb1="C000785B" w:usb2="00000009" w:usb3="00000000" w:csb0="000001FF" w:csb1="00000000"/>
+  </w:font>
+  <w:font w:name="Courier New">
+    <w:panose1 w:val="02070309020205020404"/>
+    <w:charset w:val="00"/>
+    <w:family w:val="modern"/>
+    <w:pitch w:val="fixed"/>
+    <w:sig w:usb0="E0002EFF" w:usb1="C0007843" w:usb2="00000009" w:usb3="00000000" w:csb0="000001FF" w:csb1="00000000"/>
+  </w:font>
+  <w:font w:name="Wingdings">
+    <w:panose1 w:val="05000000000000000000"/>
+    <w:charset w:val="02"/>
+    <w:family w:val="auto"/>
+    <w:pitch w:val="variable"/>
+    <w:sig w:usb0="00000000" w:usb1="10000000" w:usb2="00000000" w:usb3="00000000" w:csb0="80000000" w:csb1="00000000"/>
+  </w:font>
+  <w:font w:name="Calibri">
+    <w:panose1 w:val="020F0502020204030204"/>
+    <w:charset w:val="00"/>
+    <w:family w:val="swiss"/>
+    <w:pitch w:val="variable"/>
+    <w:sig w:usb0="E4002EFF" w:usb1="C000247B" w:usb2="00000009" w:usb3="00000000" w:csb0="000001FF" w:csb1="00000000"/>
+  </w:font>
+  <w:font w:name="Anglo Sans Bold">
+    <w:altName w:val="Courier New"/>
+    <w:charset w:val="00"/>
+    <w:family w:val="auto"/>
+    <w:pitch w:val="variable"/>
+    <w:sig w:usb0="00000003" w:usb1="00000000" w:usb2="00000000" w:usb3="00000000" w:csb0="00000001" w:csb1="00000000"/>
+  </w:font>
+  <w:font w:name="CG Times">
+    <w:altName w:val="Times New Roman"/>
+    <w:panose1 w:val="00000000000000000000"/>
+    <w:charset w:val="00"/>
+    <w:family w:val="roman"/>
+    <w:notTrueType/>
+    <w:pitch w:val="variable"/>
+    <w:sig w:usb0="00000003" w:usb1="00000000" w:usb2="00000000" w:usb3="00000000" w:csb0="00000001" w:csb1="00000000"/>
+  </w:font>
+  <w:font w:name="ArialMT">
+    <w:altName w:val="Times New Roman"/>
+    <w:panose1 w:val="00000000000000000000"/>
+    <w:charset w:val="00"/>
+    <w:family w:val="roman"/>
+    <w:notTrueType/>
+    <w:pitch w:val="default"/>
+  </w:font>
+  <w:font w:name="Arial-BoldMT">
+    <w:altName w:val="Times New Roman"/>
+    <w:panose1 w:val="00000000000000000000"/>
+    <w:charset w:val="00"/>
+    <w:family w:val="roman"/>
+    <w:notTrueType/>
+    <w:pitch w:val="default"/>
+  </w:font>
+  <w:font w:name="Arial">
+    <w:panose1 w:val="020B0604020202020204"/>
+    <w:charset w:val="00"/>
+    <w:family w:val="swiss"/>
+    <w:pitch w:val="variable"/>
+    <w:sig w:usb0="E0002EFF" w:usb1="C000785B" w:usb2="00000009" w:usb3="00000000" w:csb0="000001FF" w:csb1="00000000"/>
+  </w:font>
+  <w:font w:name="Cambria">
+    <w:panose1 w:val="02040503050406030204"/>
+    <w:charset w:val="00"/>
+    <w:family w:val="roman"/>
+    <w:pitch w:val="variable"/>
+    <w:sig w:usb0="E00006FF" w:usb1="420024FF" w:usb2="02000000" w:usb3="00000000" w:csb0="0000019F" w:csb1="00000000"/>
+  </w:font>
+  <w:font w:name="Calibri Light">
+    <w:panose1 w:val="020F0302020204030204"/>
+    <w:charset w:val="00"/>
+    <w:family w:val="swiss"/>
+    <w:pitch w:val="variable"/>
+    <w:sig w:usb0="E4002EFF" w:usb1="C000247B" w:usb2="00000009" w:usb3="00000000" w:csb0="000001FF" w:csb1="00000000"/>
+  </w:font>
+</w:fonts>
+</file>
+
+<file path=word/glossary/settings.xml><?xml version="1.0" encoding="utf-8"?>
+<w:settings xmlns:mc="http://schemas.openxmlformats.org/markup-compatibility/2006" xmlns:o="urn:schemas-microsoft-com:office:office" xmlns:r="http://schemas.openxmlformats.org/officeDocument/2006/relationships" xmlns:m="http://schemas.openxmlformats.org/officeDocument/2006/math" xmlns:v="urn:schemas-microsoft-com:vml" xmlns:w10="urn:schemas-microsoft-com:office:word" xmlns:w="http://schemas.openxmlformats.org/wordprocessingml/2006/main" xmlns:w14="http://schemas.microsoft.com/office/word/2010/wordml" xmlns:w15="http://schemas.microsoft.com/office/word/2012/wordml" xmlns:w16cex="http://schemas.microsoft.com/office/word/2018/wordml/cex" xmlns:w16cid="http://schemas.microsoft.com/office/word/2016/wordml/cid" xmlns:w16="http://schemas.microsoft.com/office/word/2018/wordml" xmlns:w16sdtdh="http://schemas.microsoft.com/office/word/2020/wordml/sdtdatahash" xmlns:w16se="http://schemas.microsoft.com/office/word/2015/wordml/symex" xmlns:sl="http://schemas.openxmlformats.org/schemaLibrary/2006/main" mc:Ignorable="w14 w15 w16se w16cid w16 w16cex w16sdtdh">
+  <w:view w:val="normal"/>
+  <w:defaultTabStop w:val="708"/>
+  <w:hyphenationZone w:val="425"/>
+  <w:characterSpacingControl w:val="doNotCompress"/>
+  <w:compat>
+    <w:useFELayout/>
+    <w:compatSetting w:name="compatibilityMode" w:uri="http://schemas.microsoft.com/office/word" w:val="15"/>
+    <w:compatSetting w:name="overrideTableStyleFontSizeAndJustification" w:uri="http://schemas.microsoft.com/office/word" w:val="1"/>
+    <w:compatSetting w:name="enableOpenTypeFeatures" w:uri="http://schemas.microsoft.com/office/word" w:val="1"/>
+    <w:compatSetting w:name="doNotFlipMirrorIndents" w:uri="http://schemas.microsoft.com/office/word" w:val="1"/>
+    <w:compatSetting w:name="differentiateMultirowTableHeaders" w:uri="http://schemas.microsoft.com/office/word" w:val="1"/>
+    <w:compatSetting w:name="useWord2013TrackBottomHyphenation" w:uri="http://schemas.microsoft.com/office/word" w:val="0"/>
+  </w:compat>
+  <w:rsids>
+    <w:rsidRoot w:val="00952702"/>
+    <w:rsid w:val="00594545"/>
+    <w:rsid w:val="00952702"/>
+  </w:rsids>
+  <m:mathPr>
+    <m:mathFont m:val="Cambria Math"/>
+    <m:brkBin m:val="before"/>
+    <m:brkBinSub m:val="--"/>
+    <m:smallFrac m:val="0"/>
+    <m:dispDef/>
+    <m:lMargin m:val="0"/>
+    <m:rMargin m:val="0"/>
+    <m:defJc m:val="centerGroup"/>
+    <m:wrapIndent m:val="1440"/>
+    <m:intLim m:val="subSup"/>
+    <m:naryLim m:val="undOvr"/>
+  </m:mathPr>
+  <w:themeFontLang w:val="pt-BR"/>
+  <w:clrSchemeMapping w:bg1="light1" w:t1="dark1" w:bg2="light2" w:t2="dark2" w:accent1="accent1" w:accent2="accent2" w:accent3="accent3" w:accent4="accent4" w:accent5="accent5" w:accent6="accent6" w:hyperlink="hyperlink" w:followedHyperlink="followedHyperlink"/>
+  <w:decimalSymbol w:val=","/>
+  <w:listSeparator w:val=";"/>
+  <w15:chartTrackingRefBased/>
+</w:settings>
+</file>
+
+<file path=word/glossary/styles.xml><?xml version="1.0" encoding="utf-8"?>
+<w:styles xmlns:mc="http://schemas.openxmlformats.org/markup-compatibility/2006" xmlns:r="http://schemas.openxmlformats.org/officeDocument/2006/relationships" xmlns:w="http://schemas.openxmlformats.org/wordprocessingml/2006/main" xmlns:w14="http://schemas.microsoft.com/office/word/2010/wordml" xmlns:w15="http://schemas.microsoft.com/office/word/2012/wordml" xmlns:w16cex="http://schemas.microsoft.com/office/word/2018/wordml/cex" xmlns:w16cid="http://schemas.microsoft.com/office/word/2016/wordml/cid" xmlns:w16="http://schemas.microsoft.com/office/word/2018/wordml" xmlns:w16sdtdh="http://schemas.microsoft.com/office/word/2020/wordml/sdtdatahash" xmlns:w16se="http://schemas.microsoft.com/office/word/2015/wordml/symex" mc:Ignorable="w14 w15 w16se w16cid w16 w16cex w16sdtdh">
+  <w:docDefaults>
+    <w:rPrDefault>
+      <w:rPr>
+        <w:rFonts w:asciiTheme="minorHAnsi" w:eastAsiaTheme="minorEastAsia" w:hAnsiTheme="minorHAnsi" w:cstheme="minorBidi"/>
+        <w:sz w:val="22"/>
+        <w:szCs w:val="22"/>
+        <w:lang w:val="pt-BR" w:eastAsia="pt-BR" w:bidi="ar-SA"/>
+      </w:rPr>
+    </w:rPrDefault>
+    <w:pPrDefault>
+      <w:pPr>
+        <w:spacing w:after="160" w:line="259" w:lineRule="auto"/>
+      </w:pPr>
+    </w:pPrDefault>
+  </w:docDefaults>
+  <w:latentStyles w:defLockedState="0" w:defUIPriority="99" w:defSemiHidden="0" w:defUnhideWhenUsed="0" w:defQFormat="0" w:count="376">
+    <w:lsdException w:name="Normal" w:uiPriority="0" w:qFormat="1"/>
+    <w:lsdException w:name="heading 1" w:uiPriority="9" w:qFormat="1"/>
+    <w:lsdException w:name="heading 2" w:semiHidden="1" w:uiPriority="9" w:unhideWhenUsed="1" w:qFormat="1"/>
+    <w:lsdException w:name="heading 3" w:semiHidden="1" w:uiPriority="9" w:unhideWhenUsed="1" w:qFormat="1"/>
+    <w:lsdException w:name="heading 4" w:semiHidden="1" w:uiPriority="9" w:unhideWhenUsed="1" w:qFormat="1"/>
+    <w:lsdException w:name="heading 5" w:semiHidden="1" w:uiPriority="9" w:unhideWhenUsed="1" w:qFormat="1"/>
+    <w:lsdException w:name="heading 6" w:semiHidden="1" w:uiPriority="9" w:unhideWhenUsed="1" w:qFormat="1"/>
+    <w:lsdException w:name="heading 7" w:semiHidden="1" w:uiPriority="9" w:unhideWhenUsed="1" w:qFormat="1"/>
+    <w:lsdException w:name="heading 8" w:semiHidden="1" w:uiPriority="9" w:unhideWhenUsed="1" w:qFormat="1"/>
+    <w:lsdException w:name="heading 9" w:semiHidden="1" w:uiPriority="9" w:unhideWhenUsed="1" w:qFormat="1"/>
+    <w:lsdException w:name="index 1" w:semiHidden="1" w:unhideWhenUsed="1"/>
+    <w:lsdException w:name="index 2" w:semiHidden="1" w:unhideWhenUsed="1"/>
+    <w:lsdException w:name="index 3" w:semiHidden="1" w:unhideWhenUsed="1"/>
+    <w:lsdException w:name="index 4" w:semiHidden="1" w:unhideWhenUsed="1"/>
+    <w:lsdException w:name="index 5" w:semiHidden="1" w:unhideWhenUsed="1"/>
+    <w:lsdException w:name="index 6" w:semiHidden="1" w:unhideWhenUsed="1"/>
+    <w:lsdException w:name="index 7" w:semiHidden="1" w:unhideWhenUsed="1"/>
+    <w:lsdException w:name="index 8" w:semiHidden="1" w:unhideWhenUsed="1"/>
+    <w:lsdException w:name="index 9" w:semiHidden="1" w:unhideWhenUsed="1"/>
+    <w:lsdException w:name="toc 1" w:semiHidden="1" w:uiPriority="39" w:unhideWhenUsed="1"/>
+    <w:lsdException w:name="toc 2" w:semiHidden="1" w:uiPriority="39" w:unhideWhenUsed="1"/>
+    <w:lsdException w:name="toc 3" w:semiHidden="1" w:uiPriority="39" w:unhideWhenUsed="1"/>
+    <w:lsdException w:name="toc 4" w:semiHidden="1" w:uiPriority="39" w:unhideWhenUsed="1"/>
+    <w:lsdException w:name="toc 5" w:semiHidden="1" w:uiPriority="39" w:unhideWhenUsed="1"/>
+    <w:lsdException w:name="toc 6" w:semiHidden="1" w:uiPriority="39" w:unhideWhenUsed="1"/>
+    <w:lsdException w:name="toc 7" w:semiHidden="1" w:uiPriority="39" w:unhideWhenUsed="1"/>
+    <w:lsdException w:name="toc 8" w:semiHidden="1" w:uiPriority="39" w:unhideWhenUsed="1"/>
+    <w:lsdException w:name="toc 9" w:semiHidden="1" w:uiPriority="39" w:unhideWhenUsed="1"/>
+    <w:lsdException w:name="Normal Indent" w:semiHidden="1" w:unhideWhenUsed="1"/>
+    <w:lsdException w:name="footnote text" w:semiHidden="1" w:unhideWhenUsed="1"/>
+    <w:lsdException w:name="annotation text" w:semiHidden="1" w:unhideWhenUsed="1"/>
+    <w:lsdException w:name="header" w:semiHidden="1" w:unhideWhenUsed="1"/>
+    <w:lsdException w:name="footer" w:semiHidden="1" w:unhideWhenUsed="1"/>
+    <w:lsdException w:name="index heading" w:semiHidden="1" w:unhideWhenUsed="1"/>
+    <w:lsdException w:name="caption" w:semiHidden="1" w:uiPriority="35" w:unhideWhenUsed="1" w:qFormat="1"/>
+    <w:lsdException w:name="table of figures" w:semiHidden="1" w:unhideWhenUsed="1"/>
+    <w:lsdException w:name="envelope address" w:semiHidden="1" w:unhideWhenUsed="1"/>
+    <w:lsdException w:name="envelope return" w:semiHidden="1" w:unhideWhenUsed="1"/>
+    <w:lsdException w:name="footnote reference" w:semiHidden="1" w:unhideWhenUsed="1"/>
+    <w:lsdException w:name="annotation reference" w:semiHidden="1" w:unhideWhenUsed="1"/>
+    <w:lsdException w:name="line number" w:semiHidden="1" w:unhideWhenUsed="1"/>
+    <w:lsdException w:name="page number" w:semiHidden="1" w:unhideWhenUsed="1"/>
+    <w:lsdException w:name="endnote reference" w:semiHidden="1" w:unhideWhenUsed="1"/>
+    <w:lsdException w:name="endnote text" w:semiHidden="1" w:unhideWhenUsed="1"/>
+    <w:lsdException w:name="table of authorities" w:semiHidden="1" w:unhideWhenUsed="1"/>
+    <w:lsdException w:name="macro" w:semiHidden="1" w:unhideWhenUsed="1"/>
+    <w:lsdException w:name="toa heading" w:semiHidden="1" w:unhideWhenUsed="1"/>
+    <w:lsdException w:name="List" w:semiHidden="1" w:unhideWhenUsed="1"/>
+    <w:lsdException w:name="List Bullet" w:semiHidden="1" w:unhideWhenUsed="1"/>
+    <w:lsdException w:name="List Number" w:semiHidden="1" w:unhideWhenUsed="1"/>
+    <w:lsdException w:name="List 2" w:semiHidden="1" w:unhideWhenUsed="1"/>
+    <w:lsdException w:name="List 3" w:semiHidden="1" w:unhideWhenUsed="1"/>
+    <w:lsdException w:name="List 4" w:semiHidden="1" w:unhideWhenUsed="1"/>
+    <w:lsdException w:name="List 5" w:semiHidden="1" w:unhideWhenUsed="1"/>
+    <w:lsdException w:name="List Bullet 2" w:semiHidden="1" w:unhideWhenUsed="1"/>
+    <w:lsdException w:name="List Bullet 3" w:semiHidden="1" w:unhideWhenUsed="1"/>
+    <w:lsdException w:name="List Bullet 4" w:semiHidden="1" w:unhideWhenUsed="1"/>
+    <w:lsdException w:name="List Bullet 5" w:semiHidden="1" w:unhideWhenUsed="1"/>
+    <w:lsdException w:name="List Number 2" w:semiHidden="1" w:unhideWhenUsed="1"/>
+    <w:lsdException w:name="List Number 3" w:semiHidden="1" w:unhideWhenUsed="1"/>
+    <w:lsdException w:name="List Number 4" w:semiHidden="1" w:unhideWhenUsed="1"/>
+    <w:lsdException w:name="List Number 5" w:semiHidden="1" w:unhideWhenUsed="1"/>
+    <w:lsdException w:name="Title" w:uiPriority="10" w:qFormat="1"/>
+    <w:lsdException w:name="Closing" w:semiHidden="1" w:unhideWhenUsed="1"/>
+    <w:lsdException w:name="Signature" w:semiHidden="1" w:unhideWhenUsed="1"/>
+    <w:lsdException w:name="Default Paragraph Font" w:semiHidden="1" w:uiPriority="1" w:unhideWhenUsed="1"/>
+    <w:lsdException w:name="Body Text" w:semiHidden="1" w:unhideWhenUsed="1"/>
+    <w:lsdException w:name="Body Text Indent" w:semiHidden="1" w:unhideWhenUsed="1"/>
+    <w:lsdException w:name="List Continue" w:semiHidden="1" w:unhideWhenUsed="1"/>
+    <w:lsdException w:name="List Continue 2" w:semiHidden="1" w:unhideWhenUsed="1"/>
+    <w:lsdException w:name="List Continue 3" w:semiHidden="1" w:unhideWhenUsed="1"/>
+    <w:lsdException w:name="List Continue 4" w:semiHidden="1" w:unhideWhenUsed="1"/>
+    <w:lsdException w:name="List Continue 5" w:semiHidden="1" w:unhideWhenUsed="1"/>
+    <w:lsdException w:name="Message Header" w:semiHidden="1" w:unhideWhenUsed="1"/>
+    <w:lsdException w:name="Subtitle" w:uiPriority="11" w:qFormat="1"/>
+    <w:lsdException w:name="Salutation" w:semiHidden="1" w:unhideWhenUsed="1"/>
+    <w:lsdException w:name="Date" w:semiHidden="1" w:unhideWhenUsed="1"/>
+    <w:lsdException w:name="Body Text First Indent" w:semiHidden="1" w:unhideWhenUsed="1"/>
+    <w:lsdException w:name="Body Text First Indent 2" w:semiHidden="1" w:unhideWhenUsed="1"/>
+    <w:lsdException w:name="Note Heading" w:semiHidden="1" w:unhideWhenUsed="1"/>
+    <w:lsdException w:name="Body Text 2" w:semiHidden="1" w:unhideWhenUsed="1"/>
+    <w:lsdException w:name="Body Text 3" w:semiHidden="1" w:unhideWhenUsed="1"/>
+    <w:lsdException w:name="Body Text Indent 2" w:semiHidden="1" w:unhideWhenUsed="1"/>
+    <w:lsdException w:name="Body Text Indent 3" w:semiHidden="1" w:unhideWhenUsed="1"/>
+    <w:lsdException w:name="Block Text" w:semiHidden="1" w:unhideWhenUsed="1"/>
+    <w:lsdException w:name="Hyperlink" w:semiHidden="1" w:unhideWhenUsed="1"/>
+    <w:lsdException w:name="FollowedHyperlink" w:semiHidden="1" w:unhideWhenUsed="1"/>
+    <w:lsdException w:name="Strong" w:uiPriority="22" w:qFormat="1"/>
+    <w:lsdException w:name="Emphasis" w:uiPriority="20" w:qFormat="1"/>
+    <w:lsdException w:name="Document Map" w:semiHidden="1" w:unhideWhenUsed="1"/>
+    <w:lsdException w:name="Plain Text" w:semiHidden="1" w:unhideWhenUsed="1"/>
+    <w:lsdException w:name="E-mail Signature" w:semiHidden="1" w:unhideWhenUsed="1"/>
+    <w:lsdException w:name="HTML Top of Form" w:semiHidden="1" w:unhideWhenUsed="1"/>
+    <w:lsdException w:name="HTML Bottom of Form" w:semiHidden="1" w:unhideWhenUsed="1"/>
+    <w:lsdException w:name="Normal (Web)" w:semiHidden="1" w:unhideWhenUsed="1"/>
+    <w:lsdException w:name="HTML Acronym" w:semiHidden="1" w:unhideWhenUsed="1"/>
+    <w:lsdException w:name="HTML Address" w:semiHidden="1" w:unhideWhenUsed="1"/>
+    <w:lsdException w:name="HTML Cite" w:semiHidden="1" w:unhideWhenUsed="1"/>
+    <w:lsdException w:name="HTML Code" w:semiHidden="1" w:unhideWhenUsed="1"/>
+    <w:lsdException w:name="HTML Definition" w:semiHidden="1" w:unhideWhenUsed="1"/>
+    <w:lsdException w:name="HTML Keyboard" w:semiHidden="1" w:unhideWhenUsed="1"/>
+    <w:lsdException w:name="HTML Preformatted" w:semiHidden="1" w:unhideWhenUsed="1"/>
+    <w:lsdException w:name="HTML Sample" w:semiHidden="1" w:unhideWhenUsed="1"/>
+    <w:lsdException w:name="HTML Typewriter" w:semiHidden="1" w:unhideWhenUsed="1"/>
+    <w:lsdException w:name="HTML Variable" w:semiHidden="1" w:unhideWhenUsed="1"/>
+    <w:lsdException w:name="Normal Table" w:semiHidden="1" w:unhideWhenUsed="1"/>
+    <w:lsdException w:name="annotation subject" w:semiHidden="1" w:unhideWhenUsed="1"/>
+    <w:lsdException w:name="No List" w:semiHidden="1" w:unhideWhenUsed="1"/>
+    <w:lsdException w:name="Outline List 1" w:semiHidden="1" w:unhideWhenUsed="1"/>
+    <w:lsdException w:name="Outline List 2" w:semiHidden="1" w:unhideWhenUsed="1"/>
+    <w:lsdException w:name="Outline List 3" w:semiHidden="1" w:unhideWhenUsed="1"/>
+    <w:lsdException w:name="Table Simple 1" w:semiHidden="1" w:unhideWhenUsed="1"/>
+    <w:lsdException w:name="Table Simple 2" w:semiHidden="1" w:unhideWhenUsed="1"/>
+    <w:lsdException w:name="Table Simple 3" w:semiHidden="1" w:unhideWhenUsed="1"/>
+    <w:lsdException w:name="Table Classic 1" w:semiHidden="1" w:unhideWhenUsed="1"/>
+    <w:lsdException w:name="Table Classic 2" w:semiHidden="1" w:unhideWhenUsed="1"/>
+    <w:lsdException w:name="Table Classic 3" w:semiHidden="1" w:unhideWhenUsed="1"/>
+    <w:lsdException w:name="Table Classic 4" w:semiHidden="1" w:unhideWhenUsed="1"/>
+    <w:lsdException w:name="Table Colorful 1" w:semiHidden="1" w:unhideWhenUsed="1"/>
+    <w:lsdException w:name="Table Colorful 2" w:semiHidden="1" w:unhideWhenUsed="1"/>
+    <w:lsdException w:name="Table Colorful 3" w:semiHidden="1" w:unhideWhenUsed="1"/>
+    <w:lsdException w:name="Table Columns 1" w:semiHidden="1" w:unhideWhenUsed="1"/>
+    <w:lsdException w:name="Table Columns 2" w:semiHidden="1" w:unhideWhenUsed="1"/>
+    <w:lsdException w:name="Table Columns 3" w:semiHidden="1" w:unhideWhenUsed="1"/>
+    <w:lsdException w:name="Table Columns 4" w:semiHidden="1" w:unhideWhenUsed="1"/>
+    <w:lsdException w:name="Table Columns 5" w:semiHidden="1" w:unhideWhenUsed="1"/>
+    <w:lsdException w:name="Table Grid 1" w:semiHidden="1" w:unhideWhenUsed="1"/>
+    <w:lsdException w:name="Table Grid 2" w:semiHidden="1" w:unhideWhenUsed="1"/>
+    <w:lsdException w:name="Table Grid 3" w:semiHidden="1" w:unhideWhenUsed="1"/>
+    <w:lsdException w:name="Table Grid 4" w:semiHidden="1" w:unhideWhenUsed="1"/>
+    <w:lsdException w:name="Table Grid 5" w:semiHidden="1" w:unhideWhenUsed="1"/>
+    <w:lsdException w:name="Table Grid 6" w:semiHidden="1" w:unhideWhenUsed="1"/>
+    <w:lsdException w:name="Table Grid 7" w:semiHidden="1" w:unhideWhenUsed="1"/>
+    <w:lsdException w:name="Table Grid 8" w:semiHidden="1" w:unhideWhenUsed="1"/>
+    <w:lsdException w:name="Table List 1" w:semiHidden="1" w:unhideWhenUsed="1"/>
+    <w:lsdException w:name="Table List 2" w:semiHidden="1" w:unhideWhenUsed="1"/>
+    <w:lsdException w:name="Table List 3" w:semiHidden="1" w:unhideWhenUsed="1"/>
+    <w:lsdException w:name="Table List 4" w:semiHidden="1" w:unhideWhenUsed="1"/>
+    <w:lsdException w:name="Table List 5" w:semiHidden="1" w:unhideWhenUsed="1"/>
+    <w:lsdException w:name="Table List 6" w:semiHidden="1" w:unhideWhenUsed="1"/>
+    <w:lsdException w:name="Table List 7" w:semiHidden="1" w:unhideWhenUsed="1"/>
+    <w:lsdException w:name="Table List 8" w:semiHidden="1" w:unhideWhenUsed="1"/>
+    <w:lsdException w:name="Table 3D effects 1" w:semiHidden="1" w:unhideWhenUsed="1"/>
+    <w:lsdException w:name="Table 3D effects 2" w:semiHidden="1" w:unhideWhenUsed="1"/>
+    <w:lsdException w:name="Table 3D effects 3" w:semiHidden="1" w:unhideWhenUsed="1"/>
+    <w:lsdException w:name="Table Contemporary" w:semiHidden="1" w:unhideWhenUsed="1"/>
+    <w:lsdException w:name="Table Elegant" w:semiHidden="1" w:unhideWhenUsed="1"/>
+    <w:lsdException w:name="Table Professional" w:semiHidden="1" w:unhideWhenUsed="1"/>
+    <w:lsdException w:name="Table Subtle 1" w:semiHidden="1" w:unhideWhenUsed="1"/>
+    <w:lsdException w:name="Table Subtle 2" w:semiHidden="1" w:unhideWhenUsed="1"/>
+    <w:lsdException w:name="Table Web 1" w:semiHidden="1" w:unhideWhenUsed="1"/>
+    <w:lsdException w:name="Table Web 2" w:semiHidden="1" w:unhideWhenUsed="1"/>
+    <w:lsdException w:name="Table Web 3" w:semiHidden="1" w:unhideWhenUsed="1"/>
+    <w:lsdException w:name="Balloon Text" w:semiHidden="1" w:unhideWhenUsed="1"/>
+    <w:lsdException w:name="Table Grid" w:uiPriority="39"/>
+    <w:lsdException w:name="Table Theme" w:semiHidden="1" w:unhideWhenUsed="1"/>
+    <w:lsdException w:name="Placeholder Text" w:semiHidden="1"/>
+    <w:lsdException w:name="No Spacing" w:uiPriority="1" w:qFormat="1"/>
+    <w:lsdException w:name="Light Shading" w:uiPriority="60"/>
+    <w:lsdException w:name="Light List" w:uiPriority="61"/>
+    <w:lsdException w:name="Light Grid" w:uiPriority="62"/>
+    <w:lsdException w:name="Medium Shading 1" w:uiPriority="63"/>
+    <w:lsdException w:name="Medium Shading 2" w:uiPriority="64"/>
+    <w:lsdException w:name="Medium List 1" w:uiPriority="65"/>
+    <w:lsdException w:name="Medium List 2" w:uiPriority="66"/>
+    <w:lsdException w:name="Medium Grid 1" w:uiPriority="67"/>
+    <w:lsdException w:name="Medium Grid 2" w:uiPriority="68"/>
+    <w:lsdException w:name="Medium Grid 3" w:uiPriority="69"/>
+    <w:lsdException w:name="Dark List" w:uiPriority="70"/>
+    <w:lsdException w:name="Colorful Shading" w:uiPriority="71"/>
+    <w:lsdException w:name="Colorful List" w:uiPriority="72"/>
+    <w:lsdException w:name="Colorful Grid" w:uiPriority="73"/>
+    <w:lsdException w:name="Light Shading Accent 1" w:uiPriority="60"/>
+    <w:lsdException w:name="Light List Accent 1" w:uiPriority="61"/>
+    <w:lsdException w:name="Light Grid Accent 1" w:uiPriority="62"/>
+    <w:lsdException w:name="Medium Shading 1 Accent 1" w:uiPriority="63"/>
+    <w:lsdException w:name="Medium Shading 2 Accent 1" w:uiPriority="64"/>
+    <w:lsdException w:name="Medium List 1 Accent 1" w:uiPriority="65"/>
+    <w:lsdException w:name="Revision" w:semiHidden="1"/>
+    <w:lsdException w:name="List Paragraph" w:uiPriority="34" w:qFormat="1"/>
+    <w:lsdException w:name="Quote" w:uiPriority="29" w:qFormat="1"/>
+    <w:lsdException w:name="Intense Quote" w:uiPriority="30" w:qFormat="1"/>
+    <w:lsdException w:name="Medium List 2 Accent 1" w:uiPriority="66"/>
+    <w:lsdException w:name="Medium Grid 1 Accent 1" w:uiPriority="67"/>
+    <w:lsdException w:name="Medium Grid 2 Accent 1" w:uiPriority="68"/>
+    <w:lsdException w:name="Medium Grid 3 Accent 1" w:uiPriority="69"/>
+    <w:lsdException w:name="Dark List Accent 1" w:uiPriority="70"/>
+    <w:lsdException w:name="Colorful Shading Accent 1" w:uiPriority="71"/>
+    <w:lsdException w:name="Colorful List Accent 1" w:uiPriority="72"/>
+    <w:lsdException w:name="Colorful Grid Accent 1" w:uiPriority="73"/>
+    <w:lsdException w:name="Light Shading Accent 2" w:uiPriority="60"/>
+    <w:lsdException w:name="Light List Accent 2" w:uiPriority="61"/>
+    <w:lsdException w:name="Light Grid Accent 2" w:uiPriority="62"/>
+    <w:lsdException w:name="Medium Shading 1 Accent 2" w:uiPriority="63"/>
+    <w:lsdException w:name="Medium Shading 2 Accent 2" w:uiPriority="64"/>
+    <w:lsdException w:name="Medium List 1 Accent 2" w:uiPriority="65"/>
+    <w:lsdException w:name="Medium List 2 Accent 2" w:uiPriority="66"/>
+    <w:lsdException w:name="Medium Grid 1 Accent 2" w:uiPriority="67"/>
+    <w:lsdException w:name="Medium Grid 2 Accent 2" w:uiPriority="68"/>
+    <w:lsdException w:name="Medium Grid 3 Accent 2" w:uiPriority="69"/>
+    <w:lsdException w:name="Dark List Accent 2" w:uiPriority="70"/>
+    <w:lsdException w:name="Colorful Shading Accent 2" w:uiPriority="71"/>
+    <w:lsdException w:name="Colorful List Accent 2" w:uiPriority="72"/>
+    <w:lsdException w:name="Colorful Grid Accent 2" w:uiPriority="73"/>
+    <w:lsdException w:name="Light Shading Accent 3" w:uiPriority="60"/>
+    <w:lsdException w:name="Light List Accent 3" w:uiPriority="61"/>
+    <w:lsdException w:name="Light Grid Accent 3" w:uiPriority="62"/>
+    <w:lsdException w:name="Medium Shading 1 Accent 3" w:uiPriority="63"/>
+    <w:lsdException w:name="Medium Shading 2 Accent 3" w:uiPriority="64"/>
+    <w:lsdException w:name="Medium List 1 Accent 3" w:uiPriority="65"/>
+    <w:lsdException w:name="Medium List 2 Accent 3" w:uiPriority="66"/>
+    <w:lsdException w:name="Medium Grid 1 Accent 3" w:uiPriority="67"/>
+    <w:lsdException w:name="Medium Grid 2 Accent 3" w:uiPriority="68"/>
+    <w:lsdException w:name="Medium Grid 3 Accent 3" w:uiPriority="69"/>
+    <w:lsdException w:name="Dark List Accent 3" w:uiPriority="70"/>
+    <w:lsdException w:name="Colorful Shading Accent 3" w:uiPriority="71"/>
+    <w:lsdException w:name="Colorful List Accent 3" w:uiPriority="72"/>
+    <w:lsdException w:name="Colorful Grid Accent 3" w:uiPriority="73"/>
+    <w:lsdException w:name="Light Shading Accent 4" w:uiPriority="60"/>
+    <w:lsdException w:name="Light List Accent 4" w:uiPriority="61"/>
+    <w:lsdException w:name="Light Grid Accent 4" w:uiPriority="62"/>
+    <w:lsdException w:name="Medium Shading 1 Accent 4" w:uiPriority="63"/>
+    <w:lsdException w:name="Medium Shading 2 Accent 4" w:uiPriority="64"/>
+    <w:lsdException w:name="Medium List 1 Accent 4" w:uiPriority="65"/>
+    <w:lsdException w:name="Medium List 2 Accent 4" w:uiPriority="66"/>
+    <w:lsdException w:name="Medium Grid 1 Accent 4" w:uiPriority="67"/>
+    <w:lsdException w:name="Medium Grid 2 Accent 4" w:uiPriority="68"/>
+    <w:lsdException w:name="Medium Grid 3 Accent 4" w:uiPriority="69"/>
+    <w:lsdException w:name="Dark List Accent 4" w:uiPriority="70"/>
+    <w:lsdException w:name="Colorful Shading Accent 4" w:uiPriority="71"/>
+    <w:lsdException w:name="Colorful List Accent 4" w:uiPriority="72"/>
+    <w:lsdException w:name="Colorful Grid Accent 4" w:uiPriority="73"/>
+    <w:lsdException w:name="Light Shading Accent 5" w:uiPriority="60"/>
+    <w:lsdException w:name="Light List Accent 5" w:uiPriority="61"/>
+    <w:lsdException w:name="Light Grid Accent 5" w:uiPriority="62"/>
+    <w:lsdException w:name="Medium Shading 1 Accent 5" w:uiPriority="63"/>
+    <w:lsdException w:name="Medium Shading 2 Accent 5" w:uiPriority="64"/>
+    <w:lsdException w:name="Medium List 1 Accent 5" w:uiPriority="65"/>
+    <w:lsdException w:name="Medium List 2 Accent 5" w:uiPriority="66"/>
+    <w:lsdException w:name="Medium Grid 1 Accent 5" w:uiPriority="67"/>
+    <w:lsdException w:name="Medium Grid 2 Accent 5" w:uiPriority="68"/>
+    <w:lsdException w:name="Medium Grid 3 Accent 5" w:uiPriority="69"/>
+    <w:lsdException w:name="Dark List Accent 5" w:uiPriority="70"/>
+    <w:lsdException w:name="Colorful Shading Accent 5" w:uiPriority="71"/>
+    <w:lsdException w:name="Colorful List Accent 5" w:uiPriority="72"/>
+    <w:lsdException w:name="Colorful Grid Accent 5" w:uiPriority="73"/>
+    <w:lsdException w:name="Light Shading Accent 6" w:uiPriority="60"/>
+    <w:lsdException w:name="Light List Accent 6" w:uiPriority="61"/>
+    <w:lsdException w:name="Light Grid Accent 6" w:uiPriority="62"/>
+    <w:lsdException w:name="Medium Shading 1 Accent 6" w:uiPriority="63"/>
+    <w:lsdException w:name="Medium Shading 2 Accent 6" w:uiPriority="64"/>
+    <w:lsdException w:name="Medium List 1 Accent 6" w:uiPriority="65"/>
+    <w:lsdException w:name="Medium List 2 Accent 6" w:uiPriority="66"/>
+    <w:lsdException w:name="Medium Grid 1 Accent 6" w:uiPriority="67"/>
+    <w:lsdException w:name="Medium Grid 2 Accent 6" w:uiPriority="68"/>
+    <w:lsdException w:name="Medium Grid 3 Accent 6" w:uiPriority="69"/>
+    <w:lsdException w:name="Dark List Accent 6" w:uiPriority="70"/>
+    <w:lsdException w:name="Colorful Shading Accent 6" w:uiPriority="71"/>
+    <w:lsdException w:name="Colorful List Accent 6" w:uiPriority="72"/>
+    <w:lsdException w:name="Colorful Grid Accent 6" w:uiPriority="73"/>
+    <w:lsdException w:name="Subtle Emphasis" w:uiPriority="19" w:qFormat="1"/>
+    <w:lsdException w:name="Intense Emphasis" w:uiPriority="21" w:qFormat="1"/>
+    <w:lsdException w:name="Subtle Reference" w:uiPriority="31" w:qFormat="1"/>
+    <w:lsdException w:name="Intense Reference" w:uiPriority="32" w:qFormat="1"/>
+    <w:lsdException w:name="Book Title" w:uiPriority="33" w:qFormat="1"/>
+    <w:lsdException w:name="Bibliography" w:semiHidden="1" w:uiPriority="37" w:unhideWhenUsed="1"/>
+    <w:lsdException w:name="TOC Heading" w:semiHidden="1" w:uiPriority="39" w:unhideWhenUsed="1" w:qFormat="1"/>
+    <w:lsdException w:name="Plain Table 1" w:uiPriority="41"/>
+    <w:lsdException w:name="Plain Table 2" w:uiPriority="42"/>
+    <w:lsdException w:name="Plain Table 3" w:uiPriority="43"/>
+    <w:lsdException w:name="Plain Table 4" w:uiPriority="44"/>
+    <w:lsdException w:name="Plain Table 5" w:uiPriority="45"/>
+    <w:lsdException w:name="Grid Table Light" w:uiPriority="40"/>
+    <w:lsdException w:name="Grid Table 1 Light" w:uiPriority="46"/>
+    <w:lsdException w:name="Grid Table 2" w:uiPriority="47"/>
+    <w:lsdException w:name="Grid Table 3" w:uiPriority="48"/>
+    <w:lsdException w:name="Grid Table 4" w:uiPriority="49"/>
+    <w:lsdException w:name="Grid Table 5 Dark" w:uiPriority="50"/>
+    <w:lsdException w:name="Grid Table 6 Colorful" w:uiPriority="51"/>
+    <w:lsdException w:name="Grid Table 7 Colorful" w:uiPriority="52"/>
+    <w:lsdException w:name="Grid Table 1 Light Accent 1" w:uiPriority="46"/>
+    <w:lsdException w:name="Grid Table 2 Accent 1" w:uiPriority="47"/>
+    <w:lsdException w:name="Grid Table 3 Accent 1" w:uiPriority="48"/>
+    <w:lsdException w:name="Grid Table 4 Accent 1" w:uiPriority="49"/>
+    <w:lsdException w:name="Grid Table 5 Dark Accent 1" w:uiPriority="50"/>
+    <w:lsdException w:name="Grid Table 6 Colorful Accent 1" w:uiPriority="51"/>
+    <w:lsdException w:name="Grid Table 7 Colorful Accent 1" w:uiPriority="52"/>
+    <w:lsdException w:name="Grid Table 1 Light Accent 2" w:uiPriority="46"/>
+    <w:lsdException w:name="Grid Table 2 Accent 2" w:uiPriority="47"/>
+    <w:lsdException w:name="Grid Table 3 Accent 2" w:uiPriority="48"/>
+    <w:lsdException w:name="Grid Table 4 Accent 2" w:uiPriority="49"/>
+    <w:lsdException w:name="Grid Table 5 Dark Accent 2" w:uiPriority="50"/>
+    <w:lsdException w:name="Grid Table 6 Colorful Accent 2" w:uiPriority="51"/>
+    <w:lsdException w:name="Grid Table 7 Colorful Accent 2" w:uiPriority="52"/>
+    <w:lsdException w:name="Grid Table 1 Light Accent 3" w:uiPriority="46"/>
+    <w:lsdException w:name="Grid Table 2 Accent 3" w:uiPriority="47"/>
+    <w:lsdException w:name="Grid Table 3 Accent 3" w:uiPriority="48"/>
+    <w:lsdException w:name="Grid Table 4 Accent 3" w:uiPriority="49"/>
+    <w:lsdException w:name="Grid Table 5 Dark Accent 3" w:uiPriority="50"/>
+    <w:lsdException w:name="Grid Table 6 Colorful Accent 3" w:uiPriority="51"/>
+    <w:lsdException w:name="Grid Table 7 Colorful Accent 3" w:uiPriority="52"/>
+    <w:lsdException w:name="Grid Table 1 Light Accent 4" w:uiPriority="46"/>
+    <w:lsdException w:name="Grid Table 2 Accent 4" w:uiPriority="47"/>
+    <w:lsdException w:name="Grid Table 3 Accent 4" w:uiPriority="48"/>
+    <w:lsdException w:name="Grid Table 4 Accent 4" w:uiPriority="49"/>
+    <w:lsdException w:name="Grid Table 5 Dark Accent 4" w:uiPriority="50"/>
+    <w:lsdException w:name="Grid Table 6 Colorful Accent 4" w:uiPriority="51"/>
+    <w:lsdException w:name="Grid Table 7 Colorful Accent 4" w:uiPriority="52"/>
+    <w:lsdException w:name="Grid Table 1 Light Accent 5" w:uiPriority="46"/>
+    <w:lsdException w:name="Grid Table 2 Accent 5" w:uiPriority="47"/>
+    <w:lsdException w:name="Grid Table 3 Accent 5" w:uiPriority="48"/>
+    <w:lsdException w:name="Grid Table 4 Accent 5" w:uiPriority="49"/>
+    <w:lsdException w:name="Grid Table 5 Dark Accent 5" w:uiPriority="50"/>
+    <w:lsdException w:name="Grid Table 6 Colorful Accent 5" w:uiPriority="51"/>
+    <w:lsdException w:name="Grid Table 7 Colorful Accent 5" w:uiPriority="52"/>
+    <w:lsdException w:name="Grid Table 1 Light Accent 6" w:uiPriority="46"/>
+    <w:lsdException w:name="Grid Table 2 Accent 6" w:uiPriority="47"/>
+    <w:lsdException w:name="Grid Table 3 Accent 6" w:uiPriority="48"/>
+    <w:lsdException w:name="Grid Table 4 Accent 6" w:uiPriority="49"/>
+    <w:lsdException w:name="Grid Table 5 Dark Accent 6" w:uiPriority="50"/>
+    <w:lsdException w:name="Grid Table 6 Colorful Accent 6" w:uiPriority="51"/>
+    <w:lsdException w:name="Grid Table 7 Colorful Accent 6" w:uiPriority="52"/>
+    <w:lsdException w:name="List Table 1 Light" w:uiPriority="46"/>
+    <w:lsdException w:name="List Table 2" w:uiPriority="47"/>
+    <w:lsdException w:name="List Table 3" w:uiPriority="48"/>
+    <w:lsdException w:name="List Table 4" w:uiPriority="49"/>
+    <w:lsdException w:name="List Table 5 Dark" w:uiPriority="50"/>
+    <w:lsdException w:name="List Table 6 Colorful" w:uiPriority="51"/>
+    <w:lsdException w:name="List Table 7 Colorful" w:uiPriority="52"/>
+    <w:lsdException w:name="List Table 1 Light Accent 1" w:uiPriority="46"/>
+    <w:lsdException w:name="List Table 2 Accent 1" w:uiPriority="47"/>
+    <w:lsdException w:name="List Table 3 Accent 1" w:uiPriority="48"/>
+    <w:lsdException w:name="List Table 4 Accent 1" w:uiPriority="49"/>
+    <w:lsdException w:name="List Table 5 Dark Accent 1" w:uiPriority="50"/>
+    <w:lsdException w:name="List Table 6 Colorful Accent 1" w:uiPriority="51"/>
+    <w:lsdException w:name="List Table 7 Colorful Accent 1" w:uiPriority="52"/>
+    <w:lsdException w:name="List Table 1 Light Accent 2" w:uiPriority="46"/>
+    <w:lsdException w:name="List Table 2 Accent 2" w:uiPriority="47"/>
+    <w:lsdException w:name="List Table 3 Accent 2" w:uiPriority="48"/>
+    <w:lsdException w:name="List Table 4 Accent 2" w:uiPriority="49"/>
+    <w:lsdException w:name="List Table 5 Dark Accent 2" w:uiPriority="50"/>
+    <w:lsdException w:name="List Table 6 Colorful Accent 2" w:uiPriority="51"/>
+    <w:lsdException w:name="List Table 7 Colorful Accent 2" w:uiPriority="52"/>
+    <w:lsdException w:name="List Table 1 Light Accent 3" w:uiPriority="46"/>
+    <w:lsdException w:name="List Table 2 Accent 3" w:uiPriority="47"/>
+    <w:lsdException w:name="List Table 3 Accent 3" w:uiPriority="48"/>
+    <w:lsdException w:name="List Table 4 Accent 3" w:uiPriority="49"/>
+    <w:lsdException w:name="List Table 5 Dark Accent 3" w:uiPriority="50"/>
+    <w:lsdException w:name="List Table 6 Colorful Accent 3" w:uiPriority="51"/>
+    <w:lsdException w:name="List Table 7 Colorful Accent 3" w:uiPriority="52"/>
+    <w:lsdException w:name="List Table 1 Light Accent 4" w:uiPriority="46"/>
+    <w:lsdException w:name="List Table 2 Accent 4" w:uiPriority="47"/>
+    <w:lsdException w:name="List Table 3 Accent 4" w:uiPriority="48"/>
+    <w:lsdException w:name="List Table 4 Accent 4" w:uiPriority="49"/>
+    <w:lsdException w:name="List Table 5 Dark Accent 4" w:uiPriority="50"/>
+    <w:lsdException w:name="List Table 6 Colorful Accent 4" w:uiPriority="51"/>
+    <w:lsdException w:name="List Table 7 Colorful Accent 4" w:uiPriority="52"/>
+    <w:lsdException w:name="List Table 1 Light Accent 5" w:uiPriority="46"/>
+    <w:lsdException w:name="List Table 2 Accent 5" w:uiPriority="47"/>
+    <w:lsdException w:name="List Table 3 Accent 5" w:uiPriority="48"/>
+    <w:lsdException w:name="List Table 4 Accent 5" w:uiPriority="49"/>
+    <w:lsdException w:name="List Table 5 Dark Accent 5" w:uiPriority="50"/>
+    <w:lsdException w:name="List Table 6 Colorful Accent 5" w:uiPriority="51"/>
+    <w:lsdException w:name="List Table 7 Colorful Accent 5" w:uiPriority="52"/>
+    <w:lsdException w:name="List Table 1 Light Accent 6" w:uiPriority="46"/>
+    <w:lsdException w:name="List Table 2 Accent 6" w:uiPriority="47"/>
+    <w:lsdException w:name="List Table 3 Accent 6" w:uiPriority="48"/>
+    <w:lsdException w:name="List Table 4 Accent 6" w:uiPriority="49"/>
+    <w:lsdException w:name="List Table 5 Dark Accent 6" w:uiPriority="50"/>
+    <w:lsdException w:name="List Table 6 Colorful Accent 6" w:uiPriority="51"/>
+    <w:lsdException w:name="List Table 7 Colorful Accent 6" w:uiPriority="52"/>
+    <w:lsdException w:name="Mention" w:semiHidden="1" w:unhideWhenUsed="1"/>
+    <w:lsdException w:name="Smart Hyperlink" w:semiHidden="1" w:unhideWhenUsed="1"/>
+    <w:lsdException w:name="Hashtag" w:semiHidden="1" w:unhideWhenUsed="1"/>
+    <w:lsdException w:name="Unresolved Mention" w:semiHidden="1" w:unhideWhenUsed="1"/>
+    <w:lsdException w:name="Smart Link" w:semiHidden="1" w:unhideWhenUsed="1"/>
+  </w:latentStyles>
+  <w:style w:type="paragraph" w:default="1" w:styleId="Normal">
+    <w:name w:val="Normal"/>
+    <w:qFormat/>
+  </w:style>
+  <w:style w:type="character" w:default="1" w:styleId="Fontepargpadro">
+    <w:name w:val="Default Paragraph Font"/>
+    <w:uiPriority w:val="1"/>
+    <w:semiHidden/>
+    <w:unhideWhenUsed/>
+  </w:style>
+  <w:style w:type="table" w:default="1" w:styleId="Tabelanormal">
+    <w:name w:val="Normal Table"/>
+    <w:uiPriority w:val="99"/>
+    <w:semiHidden/>
+    <w:unhideWhenUsed/>
+    <w:tblPr>
+      <w:tblInd w:w="0" w:type="dxa"/>
+      <w:tblCellMar>
+        <w:top w:w="0" w:type="dxa"/>
+        <w:left w:w="108" w:type="dxa"/>
+        <w:bottom w:w="0" w:type="dxa"/>
+        <w:right w:w="108" w:type="dxa"/>
+      </w:tblCellMar>
+    </w:tblPr>
+  </w:style>
+  <w:style w:type="numbering" w:default="1" w:styleId="Semlista">
+    <w:name w:val="No List"/>
+    <w:uiPriority w:val="99"/>
+    <w:semiHidden/>
+    <w:unhideWhenUsed/>
+  </w:style>
+  <w:style w:type="character" w:styleId="TextodoEspaoReservado">
+    <w:name w:val="Placeholder Text"/>
+    <w:basedOn w:val="Fontepargpadro"/>
+    <w:uiPriority w:val="99"/>
+    <w:semiHidden/>
+    <w:rsid w:val="00952702"/>
+    <w:rPr>
+      <w:color w:val="808080"/>
+    </w:rPr>
+  </w:style>
+</w:styles>
+</file>
+
+<file path=word/glossary/webSettings.xml><?xml version="1.0" encoding="utf-8"?>
+<w:webSettings xmlns:mc="http://schemas.openxmlformats.org/markup-compatibility/2006" xmlns:r="http://schemas.openxmlformats.org/officeDocument/2006/relationships" xmlns:w="http://schemas.openxmlformats.org/wordprocessingml/2006/main" xmlns:w14="http://schemas.microsoft.com/office/word/2010/wordml" xmlns:w15="http://schemas.microsoft.com/office/word/2012/wordml" xmlns:w16cex="http://schemas.microsoft.com/office/word/2018/wordml/cex" xmlns:w16cid="http://schemas.microsoft.com/office/word/2016/wordml/cid" xmlns:w16="http://schemas.microsoft.com/office/word/2018/wordml" xmlns:w16sdtdh="http://schemas.microsoft.com/office/word/2020/wordml/sdtdatahash" xmlns:w16se="http://schemas.microsoft.com/office/word/2015/wordml/symex" mc:Ignorable="w14 w15 w16se w16cid w16 w16cex w16sdtdh">
+  <w:optimizeForBrowser/>
+  <w:allowPNG/>
+</w:webSettings>
 </file>
 
 <file path=word/theme/theme1.xml><?xml version="1.0" encoding="utf-8"?>

</xml_diff>

<commit_message>
2.8.7 - Update General
</commit_message>
<xml_diff>
--- a/data/modelo laudo.docx
+++ b/data/modelo laudo.docx
@@ -58,7 +58,7 @@
             <w:enabled/>
             <w:calcOnExit w:val="0"/>
             <w:textInput>
-              <w:default w:val="${laudo}"/>
+              <w:default w:val="laudoz"/>
             </w:textInput>
           </w:ffData>
         </w:fldChar>
@@ -94,7 +94,7 @@
           <w:sz w:val="21"/>
           <w:szCs w:val="21"/>
         </w:rPr>
-        <w:t>${laudo}</w:t>
+        <w:t>laudoz</w:t>
       </w:r>
       <w:r>
         <w:rPr>
@@ -852,7 +852,7 @@
             <w:enabled/>
             <w:calcOnExit w:val="0"/>
             <w:textInput>
-              <w:default w:val="${analise}"/>
+              <w:default w:val="analisez"/>
             </w:textInput>
           </w:ffData>
         </w:fldChar>
@@ -888,7 +888,7 @@
           <w:sz w:val="21"/>
           <w:szCs w:val="21"/>
         </w:rPr>
-        <w:t>${analise}</w:t>
+        <w:t>analisez</w:t>
       </w:r>
       <w:r>
         <w:rPr>
@@ -939,7 +939,7 @@
             <w:enabled/>
             <w:calcOnExit w:val="0"/>
             <w:textInput>
-              <w:default w:val="${consideracoesTecnicas}"/>
+              <w:default w:val="Consideracoez"/>
             </w:textInput>
           </w:ffData>
         </w:fldChar>
@@ -975,7 +975,7 @@
           <w:sz w:val="21"/>
           <w:szCs w:val="21"/>
         </w:rPr>
-        <w:t>${consideracoesTecnicas}</w:t>
+        <w:t>Consideracoez</w:t>
       </w:r>
       <w:r>
         <w:rPr>

</xml_diff>

<commit_message>
2.8.8 - Update General
</commit_message>
<xml_diff>
--- a/data/modelo laudo.docx
+++ b/data/modelo laudo.docx
@@ -105,6 +105,16 @@
         <w:fldChar w:fldCharType="end"/>
       </w:r>
       <w:bookmarkEnd w:id="0"/>
+    </w:p>
+    <w:p>
+      <w:pPr>
+        <w:spacing w:after="0"/>
+        <w:rPr>
+          <w:rFonts w:ascii="Arial" w:hAnsi="Arial" w:cs="Arial"/>
+          <w:sz w:val="21"/>
+          <w:szCs w:val="21"/>
+        </w:rPr>
+      </w:pPr>
     </w:p>
     <w:p>
       <w:pPr>

</xml_diff>

<commit_message>
2.8.10 - Update General
</commit_message>
<xml_diff>
--- a/data/modelo laudo.docx
+++ b/data/modelo laudo.docx
@@ -844,10 +844,8 @@
         <w:jc w:val="both"/>
         <w:rPr>
           <w:rFonts w:ascii="Arial" w:hAnsi="Arial" w:cs="Arial"/>
-          <w:color w:val="000000"/>
           <w:sz w:val="21"/>
           <w:szCs w:val="21"/>
-          <w:shd w:val="clear" w:color="auto" w:fill="FFFFFF"/>
         </w:rPr>
       </w:pPr>
       <w:r>
@@ -912,22 +910,6 @@
     </w:p>
     <w:p>
       <w:pPr>
-        <w:pBdr>
-          <w:bottom w:val="single" w:sz="12" w:space="1" w:color="auto"/>
-        </w:pBdr>
-        <w:rPr>
-          <w:b/>
-        </w:rPr>
-      </w:pPr>
-      <w:r>
-        <w:rPr>
-          <w:b/>
-        </w:rPr>
-        <w:t>Considerações Técnicas</w:t>
-      </w:r>
-    </w:p>
-    <w:p>
-      <w:pPr>
         <w:jc w:val="both"/>
         <w:rPr>
           <w:rFonts w:ascii="Arial" w:hAnsi="Arial" w:cs="Arial"/>
@@ -935,6 +917,32 @@
           <w:sz w:val="21"/>
           <w:szCs w:val="21"/>
           <w:shd w:val="clear" w:color="auto" w:fill="FFFFFF"/>
+        </w:rPr>
+      </w:pPr>
+    </w:p>
+    <w:p>
+      <w:pPr>
+        <w:pBdr>
+          <w:bottom w:val="single" w:sz="12" w:space="1" w:color="auto"/>
+        </w:pBdr>
+        <w:rPr>
+          <w:b/>
+        </w:rPr>
+      </w:pPr>
+      <w:r>
+        <w:rPr>
+          <w:b/>
+        </w:rPr>
+        <w:t>Considerações Técnicas</w:t>
+      </w:r>
+    </w:p>
+    <w:p>
+      <w:pPr>
+        <w:jc w:val="both"/>
+        <w:rPr>
+          <w:rFonts w:ascii="Arial" w:hAnsi="Arial" w:cs="Arial"/>
+          <w:sz w:val="21"/>
+          <w:szCs w:val="21"/>
         </w:rPr>
       </w:pPr>
       <w:r>
@@ -996,6 +1004,18 @@
         <w:fldChar w:fldCharType="end"/>
       </w:r>
       <w:bookmarkEnd w:id="2"/>
+    </w:p>
+    <w:p>
+      <w:pPr>
+        <w:jc w:val="both"/>
+        <w:rPr>
+          <w:rFonts w:ascii="Arial" w:hAnsi="Arial" w:cs="Arial"/>
+          <w:color w:val="000000"/>
+          <w:sz w:val="21"/>
+          <w:szCs w:val="21"/>
+          <w:shd w:val="clear" w:color="auto" w:fill="FFFFFF"/>
+        </w:rPr>
+      </w:pPr>
     </w:p>
     <w:sectPr>
       <w:headerReference w:type="default" r:id="rId8"/>

</xml_diff>

<commit_message>
2.8.11 - Update General
</commit_message>
<xml_diff>
--- a/data/modelo laudo.docx
+++ b/data/modelo laudo.docx
@@ -483,7 +483,6 @@
                 <w:b/>
               </w:rPr>
             </w:pPr>
-            <w:proofErr w:type="spellStart"/>
             <w:r>
               <w:rPr>
                 <w:b/>
@@ -494,9 +493,35 @@
               <w:rPr>
                 <w:b/>
               </w:rPr>
-              <w:t>name</w:t>
+              <w:t>name:</w:t>
             </w:r>
-            <w:proofErr w:type="spellEnd"/>
+          </w:p>
+        </w:tc>
+        <w:tc>
+          <w:tcPr>
+            <w:tcW w:w="3679" w:type="dxa"/>
+            <w:vAlign w:val="center"/>
+          </w:tcPr>
+          <w:p/>
+        </w:tc>
+      </w:tr>
+      <w:tr>
+        <w:tc>
+          <w:tcPr>
+            <w:tcW w:w="1980" w:type="dxa"/>
+          </w:tcPr>
+          <w:p>
+            <w:pPr>
+              <w:rPr>
+                <w:b/>
+              </w:rPr>
+            </w:pPr>
+            <w:r>
+              <w:rPr>
+                <w:b/>
+              </w:rPr>
+              <w:t>Fabricante</w:t>
+            </w:r>
             <w:r>
               <w:rPr>
                 <w:b/>
@@ -507,16 +532,14 @@
         </w:tc>
         <w:tc>
           <w:tcPr>
-            <w:tcW w:w="3679" w:type="dxa"/>
+            <w:tcW w:w="1276" w:type="dxa"/>
             <w:vAlign w:val="center"/>
           </w:tcPr>
           <w:p/>
         </w:tc>
-      </w:tr>
-      <w:tr>
-        <w:tc>
-          <w:tcPr>
-            <w:tcW w:w="1980" w:type="dxa"/>
+        <w:tc>
+          <w:tcPr>
+            <w:tcW w:w="1559" w:type="dxa"/>
           </w:tcPr>
           <w:p>
             <w:pPr>
@@ -528,7 +551,13 @@
               <w:rPr>
                 <w:b/>
               </w:rPr>
-              <w:t>Fabricante</w:t>
+              <w:t>Model</w:t>
+            </w:r>
+            <w:r>
+              <w:rPr>
+                <w:b/>
+              </w:rPr>
+              <w:t>o</w:t>
             </w:r>
             <w:r>
               <w:rPr>
@@ -540,6 +569,33 @@
         </w:tc>
         <w:tc>
           <w:tcPr>
+            <w:tcW w:w="3679" w:type="dxa"/>
+            <w:vAlign w:val="center"/>
+          </w:tcPr>
+          <w:p/>
+        </w:tc>
+      </w:tr>
+      <w:tr>
+        <w:tc>
+          <w:tcPr>
+            <w:tcW w:w="1980" w:type="dxa"/>
+          </w:tcPr>
+          <w:p>
+            <w:pPr>
+              <w:rPr>
+                <w:b/>
+              </w:rPr>
+            </w:pPr>
+            <w:r>
+              <w:rPr>
+                <w:b/>
+              </w:rPr>
+              <w:t>Service TAG:</w:t>
+            </w:r>
+          </w:p>
+        </w:tc>
+        <w:tc>
+          <w:tcPr>
             <w:tcW w:w="1276" w:type="dxa"/>
             <w:vAlign w:val="center"/>
           </w:tcPr>
@@ -559,13 +615,118 @@
               <w:rPr>
                 <w:b/>
               </w:rPr>
-              <w:t>Model</w:t>
+              <w:t>ID Ativo:</w:t>
+            </w:r>
+          </w:p>
+        </w:tc>
+        <w:tc>
+          <w:tcPr>
+            <w:tcW w:w="3679" w:type="dxa"/>
+            <w:vAlign w:val="center"/>
+          </w:tcPr>
+          <w:p/>
+        </w:tc>
+      </w:tr>
+      <w:tr>
+        <w:tc>
+          <w:tcPr>
+            <w:tcW w:w="1980" w:type="dxa"/>
+          </w:tcPr>
+          <w:p>
+            <w:pPr>
+              <w:rPr>
+                <w:b/>
+              </w:rPr>
+            </w:pPr>
+            <w:r>
+              <w:rPr>
+                <w:b/>
+              </w:rPr>
+              <w:t>Data de Aquisição:</w:t>
+            </w:r>
+          </w:p>
+        </w:tc>
+        <w:tc>
+          <w:tcPr>
+            <w:tcW w:w="1276" w:type="dxa"/>
+            <w:vAlign w:val="center"/>
+          </w:tcPr>
+          <w:p>
+            <w:pPr>
+              <w:rPr>
+                <w:rFonts w:ascii="Arial" w:hAnsi="Arial" w:cs="Arial"/>
+                <w:sz w:val="21"/>
+                <w:szCs w:val="21"/>
+              </w:rPr>
+            </w:pPr>
+          </w:p>
+        </w:tc>
+        <w:tc>
+          <w:tcPr>
+            <w:tcW w:w="1559" w:type="dxa"/>
+          </w:tcPr>
+          <w:p>
+            <w:pPr>
+              <w:rPr>
+                <w:b/>
+              </w:rPr>
+            </w:pPr>
+            <w:r>
+              <w:rPr>
+                <w:b/>
+              </w:rPr>
+              <w:t>CPU:</w:t>
+            </w:r>
+          </w:p>
+        </w:tc>
+        <w:tc>
+          <w:tcPr>
+            <w:tcW w:w="3679" w:type="dxa"/>
+            <w:vAlign w:val="center"/>
+          </w:tcPr>
+          <w:p>
+            <w:pPr>
+              <w:rPr>
+                <w:rFonts w:cstheme="minorHAnsi"/>
+              </w:rPr>
+            </w:pPr>
+          </w:p>
+        </w:tc>
+      </w:tr>
+      <w:tr>
+        <w:tc>
+          <w:tcPr>
+            <w:tcW w:w="1980" w:type="dxa"/>
+          </w:tcPr>
+          <w:p>
+            <w:pPr>
+              <w:rPr>
+                <w:b/>
+              </w:rPr>
+            </w:pPr>
+            <w:r>
+              <w:rPr>
+                <w:b/>
+              </w:rPr>
+              <w:t xml:space="preserve">Storage </w:t>
             </w:r>
             <w:r>
               <w:rPr>
                 <w:b/>
               </w:rPr>
-              <w:t>o</w:t>
+              <w:t>(</w:t>
+            </w:r>
+            <w:r>
+              <w:rPr>
+                <w:b/>
+              </w:rPr>
+              <w:t>GB</w:t>
+            </w:r>
+            <w:r>
+              <w:rPr>
+                <w:b/>
+              </w:rPr>
+              <w:t>)</w:t>
             </w:r>
             <w:r>
               <w:rPr>
@@ -577,16 +738,14 @@
         </w:tc>
         <w:tc>
           <w:tcPr>
-            <w:tcW w:w="3679" w:type="dxa"/>
+            <w:tcW w:w="1276" w:type="dxa"/>
             <w:vAlign w:val="center"/>
           </w:tcPr>
           <w:p/>
         </w:tc>
-      </w:tr>
-      <w:tr>
-        <w:tc>
-          <w:tcPr>
-            <w:tcW w:w="1980" w:type="dxa"/>
+        <w:tc>
+          <w:tcPr>
+            <w:tcW w:w="1559" w:type="dxa"/>
           </w:tcPr>
           <w:p>
             <w:pPr>
@@ -598,190 +757,7 @@
               <w:rPr>
                 <w:b/>
               </w:rPr>
-              <w:t>Service TAG:</w:t>
-            </w:r>
-          </w:p>
-        </w:tc>
-        <w:tc>
-          <w:tcPr>
-            <w:tcW w:w="1276" w:type="dxa"/>
-            <w:vAlign w:val="center"/>
-          </w:tcPr>
-          <w:p/>
-        </w:tc>
-        <w:tc>
-          <w:tcPr>
-            <w:tcW w:w="1559" w:type="dxa"/>
-          </w:tcPr>
-          <w:p>
-            <w:pPr>
-              <w:rPr>
-                <w:b/>
-              </w:rPr>
-            </w:pPr>
-            <w:r>
-              <w:rPr>
-                <w:b/>
-              </w:rPr>
-              <w:t>ID Ativo:</w:t>
-            </w:r>
-          </w:p>
-        </w:tc>
-        <w:tc>
-          <w:tcPr>
-            <w:tcW w:w="3679" w:type="dxa"/>
-            <w:vAlign w:val="center"/>
-          </w:tcPr>
-          <w:p/>
-        </w:tc>
-      </w:tr>
-      <w:tr>
-        <w:tc>
-          <w:tcPr>
-            <w:tcW w:w="1980" w:type="dxa"/>
-          </w:tcPr>
-          <w:p>
-            <w:pPr>
-              <w:rPr>
-                <w:b/>
-              </w:rPr>
-            </w:pPr>
-            <w:r>
-              <w:rPr>
-                <w:b/>
-              </w:rPr>
-              <w:t>Data de Aquisição:</w:t>
-            </w:r>
-          </w:p>
-        </w:tc>
-        <w:tc>
-          <w:tcPr>
-            <w:tcW w:w="1276" w:type="dxa"/>
-            <w:vAlign w:val="center"/>
-          </w:tcPr>
-          <w:p>
-            <w:pPr>
-              <w:rPr>
-                <w:rFonts w:ascii="Arial" w:hAnsi="Arial" w:cs="Arial"/>
-                <w:sz w:val="21"/>
-                <w:szCs w:val="21"/>
-              </w:rPr>
-            </w:pPr>
-          </w:p>
-        </w:tc>
-        <w:tc>
-          <w:tcPr>
-            <w:tcW w:w="1559" w:type="dxa"/>
-          </w:tcPr>
-          <w:p>
-            <w:pPr>
-              <w:rPr>
-                <w:b/>
-              </w:rPr>
-            </w:pPr>
-            <w:r>
-              <w:rPr>
-                <w:b/>
-              </w:rPr>
-              <w:t>CPU:</w:t>
-            </w:r>
-          </w:p>
-        </w:tc>
-        <w:tc>
-          <w:tcPr>
-            <w:tcW w:w="3679" w:type="dxa"/>
-            <w:vAlign w:val="center"/>
-          </w:tcPr>
-          <w:p>
-            <w:pPr>
-              <w:rPr>
-                <w:rFonts w:cstheme="minorHAnsi"/>
-              </w:rPr>
-            </w:pPr>
-          </w:p>
-        </w:tc>
-      </w:tr>
-      <w:tr>
-        <w:tc>
-          <w:tcPr>
-            <w:tcW w:w="1980" w:type="dxa"/>
-          </w:tcPr>
-          <w:p>
-            <w:pPr>
-              <w:rPr>
-                <w:b/>
-              </w:rPr>
-            </w:pPr>
-            <w:proofErr w:type="spellStart"/>
-            <w:r>
-              <w:rPr>
-                <w:b/>
-              </w:rPr>
-              <w:t>Storage</w:t>
-            </w:r>
-            <w:proofErr w:type="spellEnd"/>
-            <w:r>
-              <w:rPr>
-                <w:b/>
-              </w:rPr>
-              <w:t xml:space="preserve"> </w:t>
-            </w:r>
-            <w:r>
-              <w:rPr>
-                <w:b/>
-              </w:rPr>
-              <w:t>(</w:t>
-            </w:r>
-            <w:r>
-              <w:rPr>
-                <w:b/>
-              </w:rPr>
-              <w:t>GB</w:t>
-            </w:r>
-            <w:r>
-              <w:rPr>
-                <w:b/>
-              </w:rPr>
-              <w:t>)</w:t>
-            </w:r>
-            <w:r>
-              <w:rPr>
-                <w:b/>
-              </w:rPr>
-              <w:t>:</w:t>
-            </w:r>
-          </w:p>
-        </w:tc>
-        <w:tc>
-          <w:tcPr>
-            <w:tcW w:w="1276" w:type="dxa"/>
-            <w:vAlign w:val="center"/>
-          </w:tcPr>
-          <w:p/>
-        </w:tc>
-        <w:tc>
-          <w:tcPr>
-            <w:tcW w:w="1559" w:type="dxa"/>
-          </w:tcPr>
-          <w:p>
-            <w:pPr>
-              <w:rPr>
-                <w:b/>
-              </w:rPr>
-            </w:pPr>
-            <w:proofErr w:type="spellStart"/>
-            <w:r>
-              <w:rPr>
-                <w:b/>
-              </w:rPr>
-              <w:t>Memory</w:t>
-            </w:r>
-            <w:proofErr w:type="spellEnd"/>
-            <w:r>
-              <w:rPr>
-                <w:b/>
-              </w:rPr>
-              <w:t xml:space="preserve"> </w:t>
+              <w:t xml:space="preserve">Memory </w:t>
             </w:r>
             <w:r>
               <w:rPr>
@@ -910,18 +886,6 @@
     </w:p>
     <w:p>
       <w:pPr>
-        <w:jc w:val="both"/>
-        <w:rPr>
-          <w:rFonts w:ascii="Arial" w:hAnsi="Arial" w:cs="Arial"/>
-          <w:color w:val="000000"/>
-          <w:sz w:val="21"/>
-          <w:szCs w:val="21"/>
-          <w:shd w:val="clear" w:color="auto" w:fill="FFFFFF"/>
-        </w:rPr>
-      </w:pPr>
-    </w:p>
-    <w:p>
-      <w:pPr>
         <w:pBdr>
           <w:bottom w:val="single" w:sz="12" w:space="1" w:color="auto"/>
         </w:pBdr>
@@ -1004,18 +968,6 @@
         <w:fldChar w:fldCharType="end"/>
       </w:r>
       <w:bookmarkEnd w:id="2"/>
-    </w:p>
-    <w:p>
-      <w:pPr>
-        <w:jc w:val="both"/>
-        <w:rPr>
-          <w:rFonts w:ascii="Arial" w:hAnsi="Arial" w:cs="Arial"/>
-          <w:color w:val="000000"/>
-          <w:sz w:val="21"/>
-          <w:szCs w:val="21"/>
-          <w:shd w:val="clear" w:color="auto" w:fill="FFFFFF"/>
-        </w:rPr>
-      </w:pPr>
     </w:p>
     <w:sectPr>
       <w:headerReference w:type="default" r:id="rId8"/>

</xml_diff>

<commit_message>
2.8.12 - Update General
Novos botões adicionados e agora está funcionando melhor essa classe de preparar o arquivo word/pdf.
</commit_message>
<xml_diff>
--- a/data/modelo laudo.docx
+++ b/data/modelo laudo.docx
@@ -483,6 +483,7 @@
                 <w:b/>
               </w:rPr>
             </w:pPr>
+            <w:proofErr w:type="spellStart"/>
             <w:r>
               <w:rPr>
                 <w:b/>
@@ -493,7 +494,14 @@
               <w:rPr>
                 <w:b/>
               </w:rPr>
-              <w:t>name:</w:t>
+              <w:t>name</w:t>
+            </w:r>
+            <w:proofErr w:type="spellEnd"/>
+            <w:r>
+              <w:rPr>
+                <w:b/>
+              </w:rPr>
+              <w:t>:</w:t>
             </w:r>
           </w:p>
         </w:tc>
@@ -688,6 +696,8 @@
             <w:pPr>
               <w:rPr>
                 <w:rFonts w:cstheme="minorHAnsi"/>
+                <w:sz w:val="20"/>
+                <w:szCs w:val="20"/>
               </w:rPr>
             </w:pPr>
           </w:p>
@@ -704,11 +714,19 @@
                 <w:b/>
               </w:rPr>
             </w:pPr>
-            <w:r>
-              <w:rPr>
-                <w:b/>
-              </w:rPr>
-              <w:t xml:space="preserve">Storage </w:t>
+            <w:proofErr w:type="spellStart"/>
+            <w:r>
+              <w:rPr>
+                <w:b/>
+              </w:rPr>
+              <w:t>Storage</w:t>
+            </w:r>
+            <w:proofErr w:type="spellEnd"/>
+            <w:r>
+              <w:rPr>
+                <w:b/>
+              </w:rPr>
+              <w:t xml:space="preserve"> </w:t>
             </w:r>
             <w:r>
               <w:rPr>
@@ -753,11 +771,19 @@
                 <w:b/>
               </w:rPr>
             </w:pPr>
-            <w:r>
-              <w:rPr>
-                <w:b/>
-              </w:rPr>
-              <w:t xml:space="preserve">Memory </w:t>
+            <w:proofErr w:type="spellStart"/>
+            <w:r>
+              <w:rPr>
+                <w:b/>
+              </w:rPr>
+              <w:t>Memory</w:t>
+            </w:r>
+            <w:proofErr w:type="spellEnd"/>
+            <w:r>
+              <w:rPr>
+                <w:b/>
+              </w:rPr>
+              <w:t xml:space="preserve"> </w:t>
             </w:r>
             <w:r>
               <w:rPr>

</xml_diff>

<commit_message>
2.8.13 - Update General
</commit_message>
<xml_diff>
--- a/data/modelo laudo.docx
+++ b/data/modelo laudo.docx
@@ -441,26 +441,36 @@
         <w:tblLook w:val="04A0" w:firstRow="1" w:lastRow="0" w:firstColumn="1" w:lastColumn="0" w:noHBand="0" w:noVBand="1"/>
       </w:tblPr>
       <w:tblGrid>
-        <w:gridCol w:w="1980"/>
-        <w:gridCol w:w="1276"/>
-        <w:gridCol w:w="1559"/>
-        <w:gridCol w:w="3679"/>
+        <w:gridCol w:w="1838"/>
+        <w:gridCol w:w="1418"/>
+        <w:gridCol w:w="1417"/>
+        <w:gridCol w:w="3821"/>
       </w:tblGrid>
       <w:tr>
         <w:tc>
           <w:tcPr>
-            <w:tcW w:w="1980" w:type="dxa"/>
-          </w:tcPr>
-          <w:p>
-            <w:r>
-              <w:rPr>
-                <w:b/>
+            <w:tcW w:w="1838" w:type="dxa"/>
+          </w:tcPr>
+          <w:p>
+            <w:pPr>
+              <w:rPr>
+                <w:sz w:val="20"/>
+                <w:szCs w:val="20"/>
+              </w:rPr>
+            </w:pPr>
+            <w:r>
+              <w:rPr>
+                <w:b/>
+                <w:sz w:val="20"/>
+                <w:szCs w:val="20"/>
               </w:rPr>
               <w:t>Tipo Dispositivo</w:t>
             </w:r>
             <w:r>
               <w:rPr>
                 <w:b/>
+                <w:sz w:val="20"/>
+                <w:szCs w:val="20"/>
               </w:rPr>
               <w:t>:</w:t>
             </w:r>
@@ -468,31 +478,44 @@
         </w:tc>
         <w:tc>
           <w:tcPr>
-            <w:tcW w:w="1276" w:type="dxa"/>
+            <w:tcW w:w="1418" w:type="dxa"/>
             <w:vAlign w:val="center"/>
           </w:tcPr>
-          <w:p/>
-        </w:tc>
-        <w:tc>
-          <w:tcPr>
-            <w:tcW w:w="1559" w:type="dxa"/>
-          </w:tcPr>
-          <w:p>
-            <w:pPr>
-              <w:rPr>
-                <w:b/>
+          <w:p>
+            <w:pPr>
+              <w:rPr>
+                <w:sz w:val="20"/>
+                <w:szCs w:val="20"/>
+              </w:rPr>
+            </w:pPr>
+          </w:p>
+        </w:tc>
+        <w:tc>
+          <w:tcPr>
+            <w:tcW w:w="1417" w:type="dxa"/>
+          </w:tcPr>
+          <w:p>
+            <w:pPr>
+              <w:rPr>
+                <w:b/>
+                <w:sz w:val="20"/>
+                <w:szCs w:val="20"/>
               </w:rPr>
             </w:pPr>
             <w:proofErr w:type="spellStart"/>
             <w:r>
               <w:rPr>
                 <w:b/>
+                <w:sz w:val="20"/>
+                <w:szCs w:val="20"/>
               </w:rPr>
               <w:t>Host</w:t>
             </w:r>
             <w:r>
               <w:rPr>
                 <w:b/>
+                <w:sz w:val="20"/>
+                <w:szCs w:val="20"/>
               </w:rPr>
               <w:t>name</w:t>
             </w:r>
@@ -500,6 +523,8 @@
             <w:r>
               <w:rPr>
                 <w:b/>
+                <w:sz w:val="20"/>
+                <w:szCs w:val="20"/>
               </w:rPr>
               <w:t>:</w:t>
             </w:r>
@@ -507,32 +532,45 @@
         </w:tc>
         <w:tc>
           <w:tcPr>
-            <w:tcW w:w="3679" w:type="dxa"/>
+            <w:tcW w:w="3821" w:type="dxa"/>
             <w:vAlign w:val="center"/>
           </w:tcPr>
-          <w:p/>
+          <w:p>
+            <w:pPr>
+              <w:rPr>
+                <w:sz w:val="20"/>
+                <w:szCs w:val="20"/>
+              </w:rPr>
+            </w:pPr>
+          </w:p>
         </w:tc>
       </w:tr>
       <w:tr>
         <w:tc>
           <w:tcPr>
-            <w:tcW w:w="1980" w:type="dxa"/>
-          </w:tcPr>
-          <w:p>
-            <w:pPr>
-              <w:rPr>
-                <w:b/>
-              </w:rPr>
-            </w:pPr>
-            <w:r>
-              <w:rPr>
-                <w:b/>
+            <w:tcW w:w="1838" w:type="dxa"/>
+          </w:tcPr>
+          <w:p>
+            <w:pPr>
+              <w:rPr>
+                <w:b/>
+                <w:sz w:val="20"/>
+                <w:szCs w:val="20"/>
+              </w:rPr>
+            </w:pPr>
+            <w:r>
+              <w:rPr>
+                <w:b/>
+                <w:sz w:val="20"/>
+                <w:szCs w:val="20"/>
               </w:rPr>
               <w:t>Fabricante</w:t>
             </w:r>
             <w:r>
               <w:rPr>
                 <w:b/>
+                <w:sz w:val="20"/>
+                <w:szCs w:val="20"/>
               </w:rPr>
               <w:t>:</w:t>
             </w:r>
@@ -540,36 +578,51 @@
         </w:tc>
         <w:tc>
           <w:tcPr>
-            <w:tcW w:w="1276" w:type="dxa"/>
+            <w:tcW w:w="1418" w:type="dxa"/>
             <w:vAlign w:val="center"/>
           </w:tcPr>
-          <w:p/>
-        </w:tc>
-        <w:tc>
-          <w:tcPr>
-            <w:tcW w:w="1559" w:type="dxa"/>
-          </w:tcPr>
-          <w:p>
-            <w:pPr>
-              <w:rPr>
-                <w:b/>
-              </w:rPr>
-            </w:pPr>
-            <w:r>
-              <w:rPr>
-                <w:b/>
+          <w:p>
+            <w:pPr>
+              <w:rPr>
+                <w:sz w:val="20"/>
+                <w:szCs w:val="20"/>
+              </w:rPr>
+            </w:pPr>
+          </w:p>
+        </w:tc>
+        <w:tc>
+          <w:tcPr>
+            <w:tcW w:w="1417" w:type="dxa"/>
+          </w:tcPr>
+          <w:p>
+            <w:pPr>
+              <w:rPr>
+                <w:b/>
+                <w:sz w:val="20"/>
+                <w:szCs w:val="20"/>
+              </w:rPr>
+            </w:pPr>
+            <w:r>
+              <w:rPr>
+                <w:b/>
+                <w:sz w:val="20"/>
+                <w:szCs w:val="20"/>
               </w:rPr>
               <w:t>Model</w:t>
             </w:r>
             <w:r>
               <w:rPr>
                 <w:b/>
+                <w:sz w:val="20"/>
+                <w:szCs w:val="20"/>
               </w:rPr>
               <w:t>o</w:t>
             </w:r>
             <w:r>
               <w:rPr>
                 <w:b/>
+                <w:sz w:val="20"/>
+                <w:szCs w:val="20"/>
               </w:rPr>
               <w:t>:</w:t>
             </w:r>
@@ -577,26 +630,37 @@
         </w:tc>
         <w:tc>
           <w:tcPr>
-            <w:tcW w:w="3679" w:type="dxa"/>
+            <w:tcW w:w="3821" w:type="dxa"/>
             <w:vAlign w:val="center"/>
           </w:tcPr>
-          <w:p/>
+          <w:p>
+            <w:pPr>
+              <w:rPr>
+                <w:sz w:val="20"/>
+                <w:szCs w:val="20"/>
+              </w:rPr>
+            </w:pPr>
+          </w:p>
         </w:tc>
       </w:tr>
       <w:tr>
         <w:tc>
           <w:tcPr>
-            <w:tcW w:w="1980" w:type="dxa"/>
-          </w:tcPr>
-          <w:p>
-            <w:pPr>
-              <w:rPr>
-                <w:b/>
-              </w:rPr>
-            </w:pPr>
-            <w:r>
-              <w:rPr>
-                <w:b/>
+            <w:tcW w:w="1838" w:type="dxa"/>
+          </w:tcPr>
+          <w:p>
+            <w:pPr>
+              <w:rPr>
+                <w:b/>
+                <w:sz w:val="20"/>
+                <w:szCs w:val="20"/>
+              </w:rPr>
+            </w:pPr>
+            <w:r>
+              <w:rPr>
+                <w:b/>
+                <w:sz w:val="20"/>
+                <w:szCs w:val="20"/>
               </w:rPr>
               <w:t>Service TAG:</w:t>
             </w:r>
@@ -604,24 +668,35 @@
         </w:tc>
         <w:tc>
           <w:tcPr>
-            <w:tcW w:w="1276" w:type="dxa"/>
+            <w:tcW w:w="1418" w:type="dxa"/>
             <w:vAlign w:val="center"/>
           </w:tcPr>
-          <w:p/>
-        </w:tc>
-        <w:tc>
-          <w:tcPr>
-            <w:tcW w:w="1559" w:type="dxa"/>
-          </w:tcPr>
-          <w:p>
-            <w:pPr>
-              <w:rPr>
-                <w:b/>
-              </w:rPr>
-            </w:pPr>
-            <w:r>
-              <w:rPr>
-                <w:b/>
+          <w:p>
+            <w:pPr>
+              <w:rPr>
+                <w:sz w:val="20"/>
+                <w:szCs w:val="20"/>
+              </w:rPr>
+            </w:pPr>
+          </w:p>
+        </w:tc>
+        <w:tc>
+          <w:tcPr>
+            <w:tcW w:w="1417" w:type="dxa"/>
+          </w:tcPr>
+          <w:p>
+            <w:pPr>
+              <w:rPr>
+                <w:b/>
+                <w:sz w:val="20"/>
+                <w:szCs w:val="20"/>
+              </w:rPr>
+            </w:pPr>
+            <w:r>
+              <w:rPr>
+                <w:b/>
+                <w:sz w:val="20"/>
+                <w:szCs w:val="20"/>
               </w:rPr>
               <w:t>ID Ativo:</w:t>
             </w:r>
@@ -629,26 +704,37 @@
         </w:tc>
         <w:tc>
           <w:tcPr>
-            <w:tcW w:w="3679" w:type="dxa"/>
+            <w:tcW w:w="3821" w:type="dxa"/>
             <w:vAlign w:val="center"/>
           </w:tcPr>
-          <w:p/>
+          <w:p>
+            <w:pPr>
+              <w:rPr>
+                <w:sz w:val="20"/>
+                <w:szCs w:val="20"/>
+              </w:rPr>
+            </w:pPr>
+          </w:p>
         </w:tc>
       </w:tr>
       <w:tr>
         <w:tc>
           <w:tcPr>
-            <w:tcW w:w="1980" w:type="dxa"/>
-          </w:tcPr>
-          <w:p>
-            <w:pPr>
-              <w:rPr>
-                <w:b/>
-              </w:rPr>
-            </w:pPr>
-            <w:r>
-              <w:rPr>
-                <w:b/>
+            <w:tcW w:w="1838" w:type="dxa"/>
+          </w:tcPr>
+          <w:p>
+            <w:pPr>
+              <w:rPr>
+                <w:b/>
+                <w:sz w:val="20"/>
+                <w:szCs w:val="20"/>
+              </w:rPr>
+            </w:pPr>
+            <w:r>
+              <w:rPr>
+                <w:b/>
+                <w:sz w:val="20"/>
+                <w:szCs w:val="20"/>
               </w:rPr>
               <w:t>Data de Aquisição:</w:t>
             </w:r>
@@ -656,32 +742,36 @@
         </w:tc>
         <w:tc>
           <w:tcPr>
-            <w:tcW w:w="1276" w:type="dxa"/>
+            <w:tcW w:w="1418" w:type="dxa"/>
             <w:vAlign w:val="center"/>
           </w:tcPr>
           <w:p>
             <w:pPr>
               <w:rPr>
                 <w:rFonts w:ascii="Arial" w:hAnsi="Arial" w:cs="Arial"/>
-                <w:sz w:val="21"/>
-                <w:szCs w:val="21"/>
-              </w:rPr>
-            </w:pPr>
-          </w:p>
-        </w:tc>
-        <w:tc>
-          <w:tcPr>
-            <w:tcW w:w="1559" w:type="dxa"/>
-          </w:tcPr>
-          <w:p>
-            <w:pPr>
-              <w:rPr>
-                <w:b/>
-              </w:rPr>
-            </w:pPr>
-            <w:r>
-              <w:rPr>
-                <w:b/>
+                <w:sz w:val="20"/>
+                <w:szCs w:val="20"/>
+              </w:rPr>
+            </w:pPr>
+          </w:p>
+        </w:tc>
+        <w:tc>
+          <w:tcPr>
+            <w:tcW w:w="1417" w:type="dxa"/>
+          </w:tcPr>
+          <w:p>
+            <w:pPr>
+              <w:rPr>
+                <w:b/>
+                <w:sz w:val="20"/>
+                <w:szCs w:val="20"/>
+              </w:rPr>
+            </w:pPr>
+            <w:r>
+              <w:rPr>
+                <w:b/>
+                <w:sz w:val="20"/>
+                <w:szCs w:val="20"/>
               </w:rPr>
               <w:t>CPU:</w:t>
             </w:r>
@@ -689,7 +779,7 @@
         </w:tc>
         <w:tc>
           <w:tcPr>
-            <w:tcW w:w="3679" w:type="dxa"/>
+            <w:tcW w:w="3821" w:type="dxa"/>
             <w:vAlign w:val="center"/>
           </w:tcPr>
           <w:p>
@@ -706,18 +796,22 @@
       <w:tr>
         <w:tc>
           <w:tcPr>
-            <w:tcW w:w="1980" w:type="dxa"/>
-          </w:tcPr>
-          <w:p>
-            <w:pPr>
-              <w:rPr>
-                <w:b/>
+            <w:tcW w:w="1838" w:type="dxa"/>
+          </w:tcPr>
+          <w:p>
+            <w:pPr>
+              <w:rPr>
+                <w:b/>
+                <w:sz w:val="20"/>
+                <w:szCs w:val="20"/>
               </w:rPr>
             </w:pPr>
             <w:proofErr w:type="spellStart"/>
             <w:r>
               <w:rPr>
                 <w:b/>
+                <w:sz w:val="20"/>
+                <w:szCs w:val="20"/>
               </w:rPr>
               <w:t>Storage</w:t>
             </w:r>
@@ -725,30 +819,40 @@
             <w:r>
               <w:rPr>
                 <w:b/>
+                <w:sz w:val="20"/>
+                <w:szCs w:val="20"/>
               </w:rPr>
               <w:t xml:space="preserve"> </w:t>
             </w:r>
             <w:r>
               <w:rPr>
                 <w:b/>
+                <w:sz w:val="20"/>
+                <w:szCs w:val="20"/>
               </w:rPr>
               <w:t>(</w:t>
             </w:r>
             <w:r>
               <w:rPr>
                 <w:b/>
+                <w:sz w:val="20"/>
+                <w:szCs w:val="20"/>
               </w:rPr>
               <w:t>GB</w:t>
             </w:r>
             <w:r>
               <w:rPr>
                 <w:b/>
+                <w:sz w:val="20"/>
+                <w:szCs w:val="20"/>
               </w:rPr>
               <w:t>)</w:t>
             </w:r>
             <w:r>
               <w:rPr>
                 <w:b/>
+                <w:sz w:val="20"/>
+                <w:szCs w:val="20"/>
               </w:rPr>
               <w:t>:</w:t>
             </w:r>
@@ -756,25 +860,36 @@
         </w:tc>
         <w:tc>
           <w:tcPr>
-            <w:tcW w:w="1276" w:type="dxa"/>
+            <w:tcW w:w="1418" w:type="dxa"/>
             <w:vAlign w:val="center"/>
           </w:tcPr>
-          <w:p/>
-        </w:tc>
-        <w:tc>
-          <w:tcPr>
-            <w:tcW w:w="1559" w:type="dxa"/>
-          </w:tcPr>
-          <w:p>
-            <w:pPr>
-              <w:rPr>
-                <w:b/>
+          <w:p>
+            <w:pPr>
+              <w:rPr>
+                <w:sz w:val="20"/>
+                <w:szCs w:val="20"/>
+              </w:rPr>
+            </w:pPr>
+          </w:p>
+        </w:tc>
+        <w:tc>
+          <w:tcPr>
+            <w:tcW w:w="1417" w:type="dxa"/>
+          </w:tcPr>
+          <w:p>
+            <w:pPr>
+              <w:rPr>
+                <w:b/>
+                <w:sz w:val="20"/>
+                <w:szCs w:val="20"/>
               </w:rPr>
             </w:pPr>
             <w:proofErr w:type="spellStart"/>
             <w:r>
               <w:rPr>
                 <w:b/>
+                <w:sz w:val="20"/>
+                <w:szCs w:val="20"/>
               </w:rPr>
               <w:t>Memory</w:t>
             </w:r>
@@ -782,30 +897,40 @@
             <w:r>
               <w:rPr>
                 <w:b/>
+                <w:sz w:val="20"/>
+                <w:szCs w:val="20"/>
               </w:rPr>
               <w:t xml:space="preserve"> </w:t>
             </w:r>
             <w:r>
               <w:rPr>
                 <w:b/>
+                <w:sz w:val="20"/>
+                <w:szCs w:val="20"/>
               </w:rPr>
               <w:t>(</w:t>
             </w:r>
             <w:r>
               <w:rPr>
                 <w:b/>
+                <w:sz w:val="20"/>
+                <w:szCs w:val="20"/>
               </w:rPr>
               <w:t>GB</w:t>
             </w:r>
             <w:r>
               <w:rPr>
                 <w:b/>
+                <w:sz w:val="20"/>
+                <w:szCs w:val="20"/>
               </w:rPr>
               <w:t>)</w:t>
             </w:r>
             <w:r>
               <w:rPr>
                 <w:b/>
+                <w:sz w:val="20"/>
+                <w:szCs w:val="20"/>
               </w:rPr>
               <w:t>:</w:t>
             </w:r>
@@ -813,10 +938,17 @@
         </w:tc>
         <w:tc>
           <w:tcPr>
-            <w:tcW w:w="3679" w:type="dxa"/>
+            <w:tcW w:w="3821" w:type="dxa"/>
             <w:vAlign w:val="center"/>
           </w:tcPr>
-          <w:p/>
+          <w:p>
+            <w:pPr>
+              <w:rPr>
+                <w:sz w:val="20"/>
+                <w:szCs w:val="20"/>
+              </w:rPr>
+            </w:pPr>
+          </w:p>
         </w:tc>
       </w:tr>
     </w:tbl>

</xml_diff>

<commit_message>
2.8.14 - Update General
</commit_message>
<xml_diff>
--- a/data/modelo laudo.docx
+++ b/data/modelo laudo.docx
@@ -149,6 +149,8 @@
             <w:pPr>
               <w:rPr>
                 <w:rFonts w:cstheme="minorHAnsi"/>
+                <w:sz w:val="21"/>
+                <w:szCs w:val="21"/>
               </w:rPr>
             </w:pPr>
             <w:r>
@@ -171,6 +173,8 @@
             <w:pPr>
               <w:rPr>
                 <w:rFonts w:cstheme="minorHAnsi"/>
+                <w:sz w:val="21"/>
+                <w:szCs w:val="21"/>
               </w:rPr>
             </w:pPr>
           </w:p>
@@ -185,6 +189,8 @@
             <w:pPr>
               <w:rPr>
                 <w:rFonts w:cstheme="minorHAnsi"/>
+                <w:sz w:val="21"/>
+                <w:szCs w:val="21"/>
               </w:rPr>
             </w:pPr>
             <w:r>
@@ -207,6 +213,8 @@
             <w:pPr>
               <w:rPr>
                 <w:rFonts w:cstheme="minorHAnsi"/>
+                <w:sz w:val="21"/>
+                <w:szCs w:val="21"/>
               </w:rPr>
             </w:pPr>
           </w:p>
@@ -221,6 +229,8 @@
             <w:pPr>
               <w:rPr>
                 <w:rFonts w:cstheme="minorHAnsi"/>
+                <w:sz w:val="21"/>
+                <w:szCs w:val="21"/>
               </w:rPr>
             </w:pPr>
             <w:r>
@@ -441,36 +451,36 @@
         <w:tblLook w:val="04A0" w:firstRow="1" w:lastRow="0" w:firstColumn="1" w:lastColumn="0" w:noHBand="0" w:noVBand="1"/>
       </w:tblPr>
       <w:tblGrid>
-        <w:gridCol w:w="1838"/>
-        <w:gridCol w:w="1418"/>
-        <w:gridCol w:w="1417"/>
-        <w:gridCol w:w="3821"/>
+        <w:gridCol w:w="1980"/>
+        <w:gridCol w:w="1276"/>
+        <w:gridCol w:w="1559"/>
+        <w:gridCol w:w="3679"/>
       </w:tblGrid>
       <w:tr>
         <w:tc>
           <w:tcPr>
-            <w:tcW w:w="1838" w:type="dxa"/>
-          </w:tcPr>
-          <w:p>
-            <w:pPr>
-              <w:rPr>
-                <w:sz w:val="20"/>
-                <w:szCs w:val="20"/>
-              </w:rPr>
-            </w:pPr>
-            <w:r>
-              <w:rPr>
-                <w:b/>
-                <w:sz w:val="20"/>
-                <w:szCs w:val="20"/>
+            <w:tcW w:w="1980" w:type="dxa"/>
+          </w:tcPr>
+          <w:p>
+            <w:pPr>
+              <w:rPr>
+                <w:sz w:val="21"/>
+                <w:szCs w:val="21"/>
+              </w:rPr>
+            </w:pPr>
+            <w:r>
+              <w:rPr>
+                <w:b/>
+                <w:sz w:val="21"/>
+                <w:szCs w:val="21"/>
               </w:rPr>
               <w:t>Tipo Dispositivo</w:t>
             </w:r>
             <w:r>
               <w:rPr>
                 <w:b/>
-                <w:sz w:val="20"/>
-                <w:szCs w:val="20"/>
+                <w:sz w:val="21"/>
+                <w:szCs w:val="21"/>
               </w:rPr>
               <w:t>:</w:t>
             </w:r>
@@ -478,44 +488,44 @@
         </w:tc>
         <w:tc>
           <w:tcPr>
-            <w:tcW w:w="1418" w:type="dxa"/>
+            <w:tcW w:w="1276" w:type="dxa"/>
             <w:vAlign w:val="center"/>
           </w:tcPr>
           <w:p>
             <w:pPr>
               <w:rPr>
-                <w:sz w:val="20"/>
-                <w:szCs w:val="20"/>
-              </w:rPr>
-            </w:pPr>
-          </w:p>
-        </w:tc>
-        <w:tc>
-          <w:tcPr>
-            <w:tcW w:w="1417" w:type="dxa"/>
-          </w:tcPr>
-          <w:p>
-            <w:pPr>
-              <w:rPr>
-                <w:b/>
-                <w:sz w:val="20"/>
-                <w:szCs w:val="20"/>
+                <w:sz w:val="21"/>
+                <w:szCs w:val="21"/>
+              </w:rPr>
+            </w:pPr>
+          </w:p>
+        </w:tc>
+        <w:tc>
+          <w:tcPr>
+            <w:tcW w:w="1559" w:type="dxa"/>
+          </w:tcPr>
+          <w:p>
+            <w:pPr>
+              <w:rPr>
+                <w:b/>
+                <w:sz w:val="21"/>
+                <w:szCs w:val="21"/>
               </w:rPr>
             </w:pPr>
             <w:proofErr w:type="spellStart"/>
             <w:r>
               <w:rPr>
                 <w:b/>
-                <w:sz w:val="20"/>
-                <w:szCs w:val="20"/>
+                <w:sz w:val="21"/>
+                <w:szCs w:val="21"/>
               </w:rPr>
               <w:t>Host</w:t>
             </w:r>
             <w:r>
               <w:rPr>
                 <w:b/>
-                <w:sz w:val="20"/>
-                <w:szCs w:val="20"/>
+                <w:sz w:val="21"/>
+                <w:szCs w:val="21"/>
               </w:rPr>
               <w:t>name</w:t>
             </w:r>
@@ -523,8 +533,8 @@
             <w:r>
               <w:rPr>
                 <w:b/>
-                <w:sz w:val="20"/>
-                <w:szCs w:val="20"/>
+                <w:sz w:val="21"/>
+                <w:szCs w:val="21"/>
               </w:rPr>
               <w:t>:</w:t>
             </w:r>
@@ -532,14 +542,14 @@
         </w:tc>
         <w:tc>
           <w:tcPr>
-            <w:tcW w:w="3821" w:type="dxa"/>
+            <w:tcW w:w="3679" w:type="dxa"/>
             <w:vAlign w:val="center"/>
           </w:tcPr>
           <w:p>
             <w:pPr>
               <w:rPr>
-                <w:sz w:val="20"/>
-                <w:szCs w:val="20"/>
+                <w:sz w:val="21"/>
+                <w:szCs w:val="21"/>
               </w:rPr>
             </w:pPr>
           </w:p>
@@ -548,29 +558,29 @@
       <w:tr>
         <w:tc>
           <w:tcPr>
-            <w:tcW w:w="1838" w:type="dxa"/>
-          </w:tcPr>
-          <w:p>
-            <w:pPr>
-              <w:rPr>
-                <w:b/>
-                <w:sz w:val="20"/>
-                <w:szCs w:val="20"/>
-              </w:rPr>
-            </w:pPr>
-            <w:r>
-              <w:rPr>
-                <w:b/>
-                <w:sz w:val="20"/>
-                <w:szCs w:val="20"/>
+            <w:tcW w:w="1980" w:type="dxa"/>
+          </w:tcPr>
+          <w:p>
+            <w:pPr>
+              <w:rPr>
+                <w:b/>
+                <w:sz w:val="21"/>
+                <w:szCs w:val="21"/>
+              </w:rPr>
+            </w:pPr>
+            <w:r>
+              <w:rPr>
+                <w:b/>
+                <w:sz w:val="21"/>
+                <w:szCs w:val="21"/>
               </w:rPr>
               <w:t>Fabricante</w:t>
             </w:r>
             <w:r>
               <w:rPr>
                 <w:b/>
-                <w:sz w:val="20"/>
-                <w:szCs w:val="20"/>
+                <w:sz w:val="21"/>
+                <w:szCs w:val="21"/>
               </w:rPr>
               <w:t>:</w:t>
             </w:r>
@@ -578,51 +588,51 @@
         </w:tc>
         <w:tc>
           <w:tcPr>
-            <w:tcW w:w="1418" w:type="dxa"/>
+            <w:tcW w:w="1276" w:type="dxa"/>
             <w:vAlign w:val="center"/>
           </w:tcPr>
           <w:p>
             <w:pPr>
               <w:rPr>
-                <w:sz w:val="20"/>
-                <w:szCs w:val="20"/>
-              </w:rPr>
-            </w:pPr>
-          </w:p>
-        </w:tc>
-        <w:tc>
-          <w:tcPr>
-            <w:tcW w:w="1417" w:type="dxa"/>
-          </w:tcPr>
-          <w:p>
-            <w:pPr>
-              <w:rPr>
-                <w:b/>
-                <w:sz w:val="20"/>
-                <w:szCs w:val="20"/>
-              </w:rPr>
-            </w:pPr>
-            <w:r>
-              <w:rPr>
-                <w:b/>
-                <w:sz w:val="20"/>
-                <w:szCs w:val="20"/>
+                <w:sz w:val="21"/>
+                <w:szCs w:val="21"/>
+              </w:rPr>
+            </w:pPr>
+          </w:p>
+        </w:tc>
+        <w:tc>
+          <w:tcPr>
+            <w:tcW w:w="1559" w:type="dxa"/>
+          </w:tcPr>
+          <w:p>
+            <w:pPr>
+              <w:rPr>
+                <w:b/>
+                <w:sz w:val="21"/>
+                <w:szCs w:val="21"/>
+              </w:rPr>
+            </w:pPr>
+            <w:r>
+              <w:rPr>
+                <w:b/>
+                <w:sz w:val="21"/>
+                <w:szCs w:val="21"/>
               </w:rPr>
               <w:t>Model</w:t>
             </w:r>
             <w:r>
               <w:rPr>
                 <w:b/>
-                <w:sz w:val="20"/>
-                <w:szCs w:val="20"/>
+                <w:sz w:val="21"/>
+                <w:szCs w:val="21"/>
               </w:rPr>
               <w:t>o</w:t>
             </w:r>
             <w:r>
               <w:rPr>
                 <w:b/>
-                <w:sz w:val="20"/>
-                <w:szCs w:val="20"/>
+                <w:sz w:val="21"/>
+                <w:szCs w:val="21"/>
               </w:rPr>
               <w:t>:</w:t>
             </w:r>
@@ -630,14 +640,14 @@
         </w:tc>
         <w:tc>
           <w:tcPr>
-            <w:tcW w:w="3821" w:type="dxa"/>
+            <w:tcW w:w="3679" w:type="dxa"/>
             <w:vAlign w:val="center"/>
           </w:tcPr>
           <w:p>
             <w:pPr>
               <w:rPr>
-                <w:sz w:val="20"/>
-                <w:szCs w:val="20"/>
+                <w:sz w:val="21"/>
+                <w:szCs w:val="21"/>
               </w:rPr>
             </w:pPr>
           </w:p>
@@ -646,21 +656,21 @@
       <w:tr>
         <w:tc>
           <w:tcPr>
-            <w:tcW w:w="1838" w:type="dxa"/>
-          </w:tcPr>
-          <w:p>
-            <w:pPr>
-              <w:rPr>
-                <w:b/>
-                <w:sz w:val="20"/>
-                <w:szCs w:val="20"/>
-              </w:rPr>
-            </w:pPr>
-            <w:r>
-              <w:rPr>
-                <w:b/>
-                <w:sz w:val="20"/>
-                <w:szCs w:val="20"/>
+            <w:tcW w:w="1980" w:type="dxa"/>
+          </w:tcPr>
+          <w:p>
+            <w:pPr>
+              <w:rPr>
+                <w:b/>
+                <w:sz w:val="21"/>
+                <w:szCs w:val="21"/>
+              </w:rPr>
+            </w:pPr>
+            <w:r>
+              <w:rPr>
+                <w:b/>
+                <w:sz w:val="21"/>
+                <w:szCs w:val="21"/>
               </w:rPr>
               <w:t>Service TAG:</w:t>
             </w:r>
@@ -668,35 +678,35 @@
         </w:tc>
         <w:tc>
           <w:tcPr>
-            <w:tcW w:w="1418" w:type="dxa"/>
+            <w:tcW w:w="1276" w:type="dxa"/>
             <w:vAlign w:val="center"/>
           </w:tcPr>
           <w:p>
             <w:pPr>
               <w:rPr>
-                <w:sz w:val="20"/>
-                <w:szCs w:val="20"/>
-              </w:rPr>
-            </w:pPr>
-          </w:p>
-        </w:tc>
-        <w:tc>
-          <w:tcPr>
-            <w:tcW w:w="1417" w:type="dxa"/>
-          </w:tcPr>
-          <w:p>
-            <w:pPr>
-              <w:rPr>
-                <w:b/>
-                <w:sz w:val="20"/>
-                <w:szCs w:val="20"/>
-              </w:rPr>
-            </w:pPr>
-            <w:r>
-              <w:rPr>
-                <w:b/>
-                <w:sz w:val="20"/>
-                <w:szCs w:val="20"/>
+                <w:sz w:val="21"/>
+                <w:szCs w:val="21"/>
+              </w:rPr>
+            </w:pPr>
+          </w:p>
+        </w:tc>
+        <w:tc>
+          <w:tcPr>
+            <w:tcW w:w="1559" w:type="dxa"/>
+          </w:tcPr>
+          <w:p>
+            <w:pPr>
+              <w:rPr>
+                <w:b/>
+                <w:sz w:val="21"/>
+                <w:szCs w:val="21"/>
+              </w:rPr>
+            </w:pPr>
+            <w:r>
+              <w:rPr>
+                <w:b/>
+                <w:sz w:val="21"/>
+                <w:szCs w:val="21"/>
               </w:rPr>
               <w:t>ID Ativo:</w:t>
             </w:r>
@@ -704,14 +714,14 @@
         </w:tc>
         <w:tc>
           <w:tcPr>
-            <w:tcW w:w="3821" w:type="dxa"/>
+            <w:tcW w:w="3679" w:type="dxa"/>
             <w:vAlign w:val="center"/>
           </w:tcPr>
           <w:p>
             <w:pPr>
               <w:rPr>
-                <w:sz w:val="20"/>
-                <w:szCs w:val="20"/>
+                <w:sz w:val="21"/>
+                <w:szCs w:val="21"/>
               </w:rPr>
             </w:pPr>
           </w:p>
@@ -720,21 +730,21 @@
       <w:tr>
         <w:tc>
           <w:tcPr>
-            <w:tcW w:w="1838" w:type="dxa"/>
-          </w:tcPr>
-          <w:p>
-            <w:pPr>
-              <w:rPr>
-                <w:b/>
-                <w:sz w:val="20"/>
-                <w:szCs w:val="20"/>
-              </w:rPr>
-            </w:pPr>
-            <w:r>
-              <w:rPr>
-                <w:b/>
-                <w:sz w:val="20"/>
-                <w:szCs w:val="20"/>
+            <w:tcW w:w="1980" w:type="dxa"/>
+          </w:tcPr>
+          <w:p>
+            <w:pPr>
+              <w:rPr>
+                <w:b/>
+                <w:sz w:val="21"/>
+                <w:szCs w:val="21"/>
+              </w:rPr>
+            </w:pPr>
+            <w:r>
+              <w:rPr>
+                <w:b/>
+                <w:sz w:val="21"/>
+                <w:szCs w:val="21"/>
               </w:rPr>
               <w:t>Data de Aquisição:</w:t>
             </w:r>
@@ -742,36 +752,36 @@
         </w:tc>
         <w:tc>
           <w:tcPr>
-            <w:tcW w:w="1418" w:type="dxa"/>
+            <w:tcW w:w="1276" w:type="dxa"/>
             <w:vAlign w:val="center"/>
           </w:tcPr>
           <w:p>
             <w:pPr>
               <w:rPr>
                 <w:rFonts w:ascii="Arial" w:hAnsi="Arial" w:cs="Arial"/>
-                <w:sz w:val="20"/>
-                <w:szCs w:val="20"/>
-              </w:rPr>
-            </w:pPr>
-          </w:p>
-        </w:tc>
-        <w:tc>
-          <w:tcPr>
-            <w:tcW w:w="1417" w:type="dxa"/>
-          </w:tcPr>
-          <w:p>
-            <w:pPr>
-              <w:rPr>
-                <w:b/>
-                <w:sz w:val="20"/>
-                <w:szCs w:val="20"/>
-              </w:rPr>
-            </w:pPr>
-            <w:r>
-              <w:rPr>
-                <w:b/>
-                <w:sz w:val="20"/>
-                <w:szCs w:val="20"/>
+                <w:sz w:val="21"/>
+                <w:szCs w:val="21"/>
+              </w:rPr>
+            </w:pPr>
+          </w:p>
+        </w:tc>
+        <w:tc>
+          <w:tcPr>
+            <w:tcW w:w="1559" w:type="dxa"/>
+          </w:tcPr>
+          <w:p>
+            <w:pPr>
+              <w:rPr>
+                <w:b/>
+                <w:sz w:val="21"/>
+                <w:szCs w:val="21"/>
+              </w:rPr>
+            </w:pPr>
+            <w:r>
+              <w:rPr>
+                <w:b/>
+                <w:sz w:val="21"/>
+                <w:szCs w:val="21"/>
               </w:rPr>
               <w:t>CPU:</w:t>
             </w:r>
@@ -779,7 +789,7 @@
         </w:tc>
         <w:tc>
           <w:tcPr>
-            <w:tcW w:w="3821" w:type="dxa"/>
+            <w:tcW w:w="3679" w:type="dxa"/>
             <w:vAlign w:val="center"/>
           </w:tcPr>
           <w:p>
@@ -796,22 +806,22 @@
       <w:tr>
         <w:tc>
           <w:tcPr>
-            <w:tcW w:w="1838" w:type="dxa"/>
-          </w:tcPr>
-          <w:p>
-            <w:pPr>
-              <w:rPr>
-                <w:b/>
-                <w:sz w:val="20"/>
-                <w:szCs w:val="20"/>
+            <w:tcW w:w="1980" w:type="dxa"/>
+          </w:tcPr>
+          <w:p>
+            <w:pPr>
+              <w:rPr>
+                <w:b/>
+                <w:sz w:val="21"/>
+                <w:szCs w:val="21"/>
               </w:rPr>
             </w:pPr>
             <w:proofErr w:type="spellStart"/>
             <w:r>
               <w:rPr>
                 <w:b/>
-                <w:sz w:val="20"/>
-                <w:szCs w:val="20"/>
+                <w:sz w:val="21"/>
+                <w:szCs w:val="21"/>
               </w:rPr>
               <w:t>Storage</w:t>
             </w:r>
@@ -819,40 +829,40 @@
             <w:r>
               <w:rPr>
                 <w:b/>
-                <w:sz w:val="20"/>
-                <w:szCs w:val="20"/>
+                <w:sz w:val="21"/>
+                <w:szCs w:val="21"/>
               </w:rPr>
               <w:t xml:space="preserve"> </w:t>
             </w:r>
             <w:r>
               <w:rPr>
                 <w:b/>
-                <w:sz w:val="20"/>
-                <w:szCs w:val="20"/>
+                <w:sz w:val="21"/>
+                <w:szCs w:val="21"/>
               </w:rPr>
               <w:t>(</w:t>
             </w:r>
             <w:r>
               <w:rPr>
                 <w:b/>
-                <w:sz w:val="20"/>
-                <w:szCs w:val="20"/>
+                <w:sz w:val="21"/>
+                <w:szCs w:val="21"/>
               </w:rPr>
               <w:t>GB</w:t>
             </w:r>
             <w:r>
               <w:rPr>
                 <w:b/>
-                <w:sz w:val="20"/>
-                <w:szCs w:val="20"/>
+                <w:sz w:val="21"/>
+                <w:szCs w:val="21"/>
               </w:rPr>
               <w:t>)</w:t>
             </w:r>
             <w:r>
               <w:rPr>
                 <w:b/>
-                <w:sz w:val="20"/>
-                <w:szCs w:val="20"/>
+                <w:sz w:val="21"/>
+                <w:szCs w:val="21"/>
               </w:rPr>
               <w:t>:</w:t>
             </w:r>
@@ -860,36 +870,36 @@
         </w:tc>
         <w:tc>
           <w:tcPr>
-            <w:tcW w:w="1418" w:type="dxa"/>
+            <w:tcW w:w="1276" w:type="dxa"/>
             <w:vAlign w:val="center"/>
           </w:tcPr>
           <w:p>
             <w:pPr>
               <w:rPr>
-                <w:sz w:val="20"/>
-                <w:szCs w:val="20"/>
-              </w:rPr>
-            </w:pPr>
-          </w:p>
-        </w:tc>
-        <w:tc>
-          <w:tcPr>
-            <w:tcW w:w="1417" w:type="dxa"/>
-          </w:tcPr>
-          <w:p>
-            <w:pPr>
-              <w:rPr>
-                <w:b/>
-                <w:sz w:val="20"/>
-                <w:szCs w:val="20"/>
+                <w:sz w:val="21"/>
+                <w:szCs w:val="21"/>
+              </w:rPr>
+            </w:pPr>
+          </w:p>
+        </w:tc>
+        <w:tc>
+          <w:tcPr>
+            <w:tcW w:w="1559" w:type="dxa"/>
+          </w:tcPr>
+          <w:p>
+            <w:pPr>
+              <w:rPr>
+                <w:b/>
+                <w:sz w:val="21"/>
+                <w:szCs w:val="21"/>
               </w:rPr>
             </w:pPr>
             <w:proofErr w:type="spellStart"/>
             <w:r>
               <w:rPr>
                 <w:b/>
-                <w:sz w:val="20"/>
-                <w:szCs w:val="20"/>
+                <w:sz w:val="21"/>
+                <w:szCs w:val="21"/>
               </w:rPr>
               <w:t>Memory</w:t>
             </w:r>
@@ -897,40 +907,40 @@
             <w:r>
               <w:rPr>
                 <w:b/>
-                <w:sz w:val="20"/>
-                <w:szCs w:val="20"/>
+                <w:sz w:val="21"/>
+                <w:szCs w:val="21"/>
               </w:rPr>
               <w:t xml:space="preserve"> </w:t>
             </w:r>
             <w:r>
               <w:rPr>
                 <w:b/>
-                <w:sz w:val="20"/>
-                <w:szCs w:val="20"/>
+                <w:sz w:val="21"/>
+                <w:szCs w:val="21"/>
               </w:rPr>
               <w:t>(</w:t>
             </w:r>
             <w:r>
               <w:rPr>
                 <w:b/>
-                <w:sz w:val="20"/>
-                <w:szCs w:val="20"/>
+                <w:sz w:val="21"/>
+                <w:szCs w:val="21"/>
               </w:rPr>
               <w:t>GB</w:t>
             </w:r>
             <w:r>
               <w:rPr>
                 <w:b/>
-                <w:sz w:val="20"/>
-                <w:szCs w:val="20"/>
+                <w:sz w:val="21"/>
+                <w:szCs w:val="21"/>
               </w:rPr>
               <w:t>)</w:t>
             </w:r>
             <w:r>
               <w:rPr>
                 <w:b/>
-                <w:sz w:val="20"/>
-                <w:szCs w:val="20"/>
+                <w:sz w:val="21"/>
+                <w:szCs w:val="21"/>
               </w:rPr>
               <w:t>:</w:t>
             </w:r>
@@ -938,14 +948,14 @@
         </w:tc>
         <w:tc>
           <w:tcPr>
-            <w:tcW w:w="3821" w:type="dxa"/>
+            <w:tcW w:w="3679" w:type="dxa"/>
             <w:vAlign w:val="center"/>
           </w:tcPr>
           <w:p>
             <w:pPr>
               <w:rPr>
-                <w:sz w:val="20"/>
-                <w:szCs w:val="20"/>
+                <w:sz w:val="21"/>
+                <w:szCs w:val="21"/>
               </w:rPr>
             </w:pPr>
           </w:p>

</xml_diff>